<commit_message>
tilføjede title til D3.js aflevering
</commit_message>
<xml_diff>
--- a/D3.js aflevering.docx
+++ b/D3.js aflevering.docx
@@ -180,6 +180,107 @@
         </w:tc>
       </w:tr>
     </w:tbl>
+    <w:p/>
+    <w:p>
+      <w:pPr>
+        <w:pStyle w:val="Overskrift1"/>
+      </w:pPr>
+      <w:r>
+        <w:t xml:space="preserve">Kravspecifikation </w:t>
+      </w:r>
+    </w:p>
+    <w:p>
+      <w:pPr>
+        <w:pStyle w:val="Overskrift2"/>
+      </w:pPr>
+      <w:r>
+        <w:t>Brugsmønstre</w:t>
+      </w:r>
+    </w:p>
+    <w:p/>
+    <w:p>
+      <w:pPr>
+        <w:pStyle w:val="Overskrift2"/>
+      </w:pPr>
+      <w:r>
+        <w:t>CRUD</w:t>
+      </w:r>
+    </w:p>
+    <w:p/>
+    <w:p>
+      <w:pPr>
+        <w:pStyle w:val="Overskrift1"/>
+      </w:pPr>
+      <w:r>
+        <w:t>Programopbygning</w:t>
+      </w:r>
+    </w:p>
+    <w:p>
+      <w:pPr>
+        <w:pStyle w:val="Overskrift2"/>
+      </w:pPr>
+      <w:r>
+        <w:t>DOM-træ</w:t>
+      </w:r>
+    </w:p>
+    <w:p/>
+    <w:p>
+      <w:pPr>
+        <w:pStyle w:val="Overskrift2"/>
+      </w:pPr>
+      <w:proofErr w:type="spellStart"/>
+      <w:r>
+        <w:lastRenderedPageBreak/>
+        <w:t>Json</w:t>
+      </w:r>
+      <w:proofErr w:type="spellEnd"/>
+      <w:r>
+        <w:t xml:space="preserve"> </w:t>
+      </w:r>
+      <w:proofErr w:type="spellStart"/>
+      <w:r>
+        <w:t>storage</w:t>
+      </w:r>
+      <w:proofErr w:type="spellEnd"/>
+    </w:p>
+    <w:p/>
+    <w:p>
+      <w:r>
+        <w:t xml:space="preserve">anonyme funktioner, </w:t>
+      </w:r>
+      <w:proofErr w:type="spellStart"/>
+      <w:r>
+        <w:t>arrow</w:t>
+      </w:r>
+      <w:proofErr w:type="spellEnd"/>
+      <w:r>
+        <w:t xml:space="preserve"> </w:t>
+      </w:r>
+      <w:proofErr w:type="spellStart"/>
+      <w:r>
+        <w:t>syntax</w:t>
+      </w:r>
+      <w:proofErr w:type="spellEnd"/>
+      <w:r>
+        <w:t xml:space="preserve">, </w:t>
+      </w:r>
+      <w:proofErr w:type="spellStart"/>
+      <w:r>
+        <w:t>method</w:t>
+      </w:r>
+      <w:proofErr w:type="spellEnd"/>
+      <w:r>
+        <w:t xml:space="preserve"> </w:t>
+      </w:r>
+      <w:proofErr w:type="spellStart"/>
+      <w:r>
+        <w:t>chaining</w:t>
+      </w:r>
+      <w:proofErr w:type="spellEnd"/>
+      <w:r>
+        <w:t>, event-håndtering, indbyggede array-metoder, data-binding, DOM-træet osv.</w:t>
+      </w:r>
+    </w:p>
     <w:p/>
     <w:sectPr>
       <w:pgSz w:w="11906" w:h="16838"/>
@@ -619,7 +720,6 @@
     <w:next w:val="Normal"/>
     <w:link w:val="Overskrift2Tegn"/>
     <w:uiPriority w:val="9"/>
-    <w:semiHidden/>
     <w:unhideWhenUsed/>
     <w:qFormat/>
     <w:rsid w:val="00181B14"/>
@@ -835,7 +935,6 @@
     <w:basedOn w:val="Standardskrifttypeiafsnit"/>
     <w:link w:val="Overskrift2"/>
     <w:uiPriority w:val="9"/>
-    <w:semiHidden/>
     <w:rsid w:val="00181B14"/>
     <w:rPr>
       <w:rFonts w:asciiTheme="majorHAnsi" w:eastAsiaTheme="majorEastAsia" w:hAnsiTheme="majorHAnsi" w:cstheme="majorBidi"/>

</xml_diff>

<commit_message>
Fjernede krav fra afleveringskoden
</commit_message>
<xml_diff>
--- a/D3.js aflevering.docx
+++ b/D3.js aflevering.docx
@@ -2,191 +2,619 @@
 <file path=word/document.xml><?xml version="1.0" encoding="utf-8"?>
 <w:document xmlns:wpc="http://schemas.microsoft.com/office/word/2010/wordprocessingCanvas" xmlns:cx="http://schemas.microsoft.com/office/drawing/2014/chartex" xmlns:cx1="http://schemas.microsoft.com/office/drawing/2015/9/8/chartex" xmlns:cx2="http://schemas.microsoft.com/office/drawing/2015/10/21/chartex" xmlns:cx3="http://schemas.microsoft.com/office/drawing/2016/5/9/chartex" xmlns:cx4="http://schemas.microsoft.com/office/drawing/2016/5/10/chartex" xmlns:cx5="http://schemas.microsoft.com/office/drawing/2016/5/11/chartex" xmlns:cx6="http://schemas.microsoft.com/office/drawing/2016/5/12/chartex" xmlns:cx7="http://schemas.microsoft.com/office/drawing/2016/5/13/chartex" xmlns:cx8="http://schemas.microsoft.com/office/drawing/2016/5/14/chartex" xmlns:mc="http://schemas.openxmlformats.org/markup-compatibility/2006" xmlns:aink="http://schemas.microsoft.com/office/drawing/2016/ink" xmlns:am3d="http://schemas.microsoft.com/office/drawing/2017/model3d" xmlns:o="urn:schemas-microsoft-com:office:office" xmlns:oel="http://schemas.microsoft.com/office/2019/extlst" xmlns:r="http://schemas.openxmlformats.org/officeDocument/2006/relationships" xmlns:m="http://schemas.openxmlformats.org/officeDocument/2006/math" xmlns:v="urn:schemas-microsoft-com:vml" xmlns:wp14="http://schemas.microsoft.com/office/word/2010/wordprocessingDrawing" xmlns:wp="http://schemas.openxmlformats.org/drawingml/2006/wordprocessingDrawing" xmlns:w10="urn:schemas-microsoft-com:office:word" xmlns:w="http://schemas.openxmlformats.org/wordprocessingml/2006/main" xmlns:w14="http://schemas.microsoft.com/office/word/2010/wordml" xmlns:w15="http://schemas.microsoft.com/office/word/2012/wordml" xmlns:w16cex="http://schemas.microsoft.com/office/word/2018/wordml/cex" xmlns:w16cid="http://schemas.microsoft.com/office/word/2016/wordml/cid" xmlns:w16="http://schemas.microsoft.com/office/word/2018/wordml" xmlns:w16du="http://schemas.microsoft.com/office/word/2023/wordml/word16du" xmlns:w16sdtdh="http://schemas.microsoft.com/office/word/2020/wordml/sdtdatahash" xmlns:w16sdtfl="http://schemas.microsoft.com/office/word/2024/wordml/sdtformatlock" xmlns:w16se="http://schemas.microsoft.com/office/word/2015/wordml/symex" xmlns:wpg="http://schemas.microsoft.com/office/word/2010/wordprocessingGroup" xmlns:wpi="http://schemas.microsoft.com/office/word/2010/wordprocessingInk" xmlns:wne="http://schemas.microsoft.com/office/word/2006/wordml" xmlns:wps="http://schemas.microsoft.com/office/word/2010/wordprocessingShape" mc:Ignorable="w14 w15 w16se w16cid w16 w16cex w16sdtdh w16sdtfl w16du wp14">
   <w:body>
-    <w:tbl>
-      <w:tblPr>
-        <w:tblW w:w="0" w:type="auto"/>
-        <w:tblCellSpacing w:w="15" w:type="dxa"/>
-        <w:tblCellMar>
-          <w:top w:w="15" w:type="dxa"/>
-          <w:left w:w="15" w:type="dxa"/>
-          <w:bottom w:w="15" w:type="dxa"/>
-          <w:right w:w="15" w:type="dxa"/>
-        </w:tblCellMar>
-        <w:tblLook w:val="04A0" w:firstRow="1" w:lastRow="0" w:firstColumn="1" w:lastColumn="0" w:noHBand="0" w:noVBand="1"/>
-      </w:tblPr>
-      <w:tblGrid>
-        <w:gridCol w:w="81"/>
-        <w:gridCol w:w="9557"/>
-      </w:tblGrid>
-      <w:tr>
-        <w:trPr>
-          <w:tblCellSpacing w:w="15" w:type="dxa"/>
-        </w:trPr>
-        <w:tc>
-          <w:tcPr>
-            <w:tcW w:w="0" w:type="auto"/>
-            <w:vAlign w:val="center"/>
-            <w:hideMark/>
-          </w:tcPr>
-          <w:p/>
-        </w:tc>
-        <w:tc>
-          <w:tcPr>
-            <w:tcW w:w="0" w:type="auto"/>
-            <w:vAlign w:val="center"/>
-            <w:hideMark/>
-          </w:tcPr>
-          <w:p>
-            <w:r>
-              <w:t>Afsluttende opgave på forløbet -</w:t>
-            </w:r>
-            <w:r>
-              <w:br/>
-            </w:r>
-            <w:r>
-              <w:br/>
-              <w:t>Opstil kravspecifikation til jeres program: Hvad kan brugeren gøre  (brugsmønstre, CRUD)?</w:t>
-            </w:r>
-            <w:r>
-              <w:br/>
-              <w:t>Vis skærmbilleder som realiserer brugsmønstrene.</w:t>
-            </w:r>
-            <w:r>
-              <w:br/>
-            </w:r>
-            <w:r>
-              <w:br/>
-              <w:t>Hvis gruppearbejde, så gør rede for roller og ansvar i gruppen.</w:t>
-            </w:r>
-            <w:r>
-              <w:br/>
-            </w:r>
-            <w:r>
-              <w:br/>
-              <w:t xml:space="preserve">Gør kort rede for programmets opbygning – de forskellige filer, DOM-træet, primære metoder og evt. om hvordan </w:t>
-            </w:r>
-            <w:proofErr w:type="spellStart"/>
-            <w:r>
-              <w:t>dataen</w:t>
-            </w:r>
-            <w:proofErr w:type="spellEnd"/>
-            <w:r>
-              <w:t xml:space="preserve"> gøres </w:t>
-            </w:r>
-            <w:proofErr w:type="spellStart"/>
-            <w:r>
-              <w:t>persistent</w:t>
-            </w:r>
-            <w:proofErr w:type="spellEnd"/>
-            <w:r>
-              <w:t xml:space="preserve"> via </w:t>
-            </w:r>
-            <w:proofErr w:type="spellStart"/>
-            <w:r>
-              <w:t>local</w:t>
-            </w:r>
-            <w:proofErr w:type="spellEnd"/>
-            <w:r>
-              <w:t xml:space="preserve"> </w:t>
-            </w:r>
-            <w:proofErr w:type="spellStart"/>
-            <w:r>
-              <w:t>storage</w:t>
-            </w:r>
-            <w:proofErr w:type="spellEnd"/>
-            <w:r>
-              <w:t xml:space="preserve"> eller firebase realtime database.</w:t>
-            </w:r>
-            <w:r>
-              <w:br/>
-            </w:r>
-            <w:r>
-              <w:br/>
-              <w:t>Gå i detaljer og redegør for udvalgte væsentlige kodesegmenter (læg kodesegmenterne overskueligt i brødteksten).</w:t>
-            </w:r>
-            <w:r>
-              <w:br/>
-              <w:t>Ikke hele kildekoden fra A-Å, men forskellige centrale kodesegmenter.</w:t>
-            </w:r>
-            <w:r>
-              <w:br/>
-            </w:r>
-            <w:r>
-              <w:br/>
-              <w:t xml:space="preserve">Brug begreberne fx – anonyme funktioner, </w:t>
-            </w:r>
-            <w:proofErr w:type="spellStart"/>
-            <w:r>
-              <w:t>arrow</w:t>
-            </w:r>
-            <w:proofErr w:type="spellEnd"/>
-            <w:r>
-              <w:t xml:space="preserve"> </w:t>
-            </w:r>
-            <w:proofErr w:type="spellStart"/>
-            <w:r>
-              <w:t>syntax</w:t>
-            </w:r>
-            <w:proofErr w:type="spellEnd"/>
-            <w:r>
-              <w:t xml:space="preserve">, </w:t>
-            </w:r>
-            <w:proofErr w:type="spellStart"/>
-            <w:r>
-              <w:t>method</w:t>
-            </w:r>
-            <w:proofErr w:type="spellEnd"/>
-            <w:r>
-              <w:t xml:space="preserve"> </w:t>
-            </w:r>
-            <w:proofErr w:type="spellStart"/>
-            <w:r>
-              <w:t>chaining</w:t>
-            </w:r>
-            <w:proofErr w:type="spellEnd"/>
-            <w:r>
-              <w:t>, event-håndtering, indbyggede array-metoder, data-binding, DOM-træet osv.</w:t>
-            </w:r>
-            <w:r>
-              <w:br/>
-            </w:r>
-            <w:r>
-              <w:br/>
-            </w:r>
-            <w:r>
-              <w:br/>
-              <w:t>Filformat: PDF</w:t>
-            </w:r>
-            <w:r>
-              <w:br/>
-            </w:r>
-            <w:r>
-              <w:br/>
-              <w:t xml:space="preserve">Kildekode: </w:t>
-            </w:r>
-            <w:r>
-              <w:br/>
-              <w:t xml:space="preserve">Som bilag i pdf'en samt link til hele kildekoden, fx lagt på </w:t>
-            </w:r>
-            <w:proofErr w:type="spellStart"/>
-            <w:r>
-              <w:t>Onedrive</w:t>
-            </w:r>
-            <w:proofErr w:type="spellEnd"/>
-            <w:r>
-              <w:t xml:space="preserve"> eller lignende.</w:t>
-            </w:r>
-          </w:p>
-        </w:tc>
-      </w:tr>
-    </w:tbl>
+    <w:p>
+      <w:pPr>
+        <w:pStyle w:val="Overskrift1"/>
+      </w:pPr>
+      <w:r>
+        <w:t>Kravspecifikation</w:t>
+      </w:r>
+    </w:p>
+    <w:p>
+      <w:pPr>
+        <w:pStyle w:val="Overskrift2"/>
+      </w:pPr>
+      <w:r>
+        <w:t>Brugsmønstre</w:t>
+      </w:r>
+      <w:r>
+        <w:t xml:space="preserve"> (need-to-have)</w:t>
+      </w:r>
+    </w:p>
+    <w:p>
+      <w:pPr>
+        <w:pStyle w:val="Overskrift3"/>
+      </w:pPr>
+      <w:r>
+        <w:rPr>
+          <w:rStyle w:val="Strk"/>
+          <w:b w:val="0"/>
+          <w:bCs w:val="0"/>
+        </w:rPr>
+        <w:t>Brugeren justerer deres kost</w:t>
+      </w:r>
+    </w:p>
+    <w:p>
+      <w:pPr>
+        <w:spacing w:before="100" w:beforeAutospacing="1" w:after="100" w:afterAutospacing="1"/>
+      </w:pPr>
+      <w:r>
+        <w:rPr>
+          <w:rStyle w:val="Strk"/>
+        </w:rPr>
+        <w:t>Formål:</w:t>
+      </w:r>
+      <w:r>
+        <w:t xml:space="preserve"> Brugeren klikker på en søjle for at ændre mængden af kulhydrater, fedt eller protein for en bestemt dag.</w:t>
+      </w:r>
+      <w:r>
+        <w:br/>
+      </w:r>
+      <w:r>
+        <w:rPr>
+          <w:rStyle w:val="Strk"/>
+        </w:rPr>
+        <w:t>Trin:</w:t>
+      </w:r>
+    </w:p>
+    <w:p>
+      <w:pPr>
+        <w:numPr>
+          <w:ilvl w:val="0"/>
+          <w:numId w:val="6"/>
+        </w:numPr>
+        <w:spacing w:before="100" w:beforeAutospacing="1" w:after="100" w:afterAutospacing="1" w:line="240" w:lineRule="auto"/>
+      </w:pPr>
+      <w:r>
+        <w:t>Brugeren ser kostplanens visualisering.</w:t>
+      </w:r>
+    </w:p>
+    <w:p>
+      <w:pPr>
+        <w:numPr>
+          <w:ilvl w:val="0"/>
+          <w:numId w:val="6"/>
+        </w:numPr>
+        <w:spacing w:before="100" w:beforeAutospacing="1" w:after="100" w:afterAutospacing="1" w:line="240" w:lineRule="auto"/>
+      </w:pPr>
+      <w:r>
+        <w:t>Klikker på en søjle (f.eks. fedt for onsdag).</w:t>
+      </w:r>
+    </w:p>
+    <w:p>
+      <w:pPr>
+        <w:numPr>
+          <w:ilvl w:val="0"/>
+          <w:numId w:val="6"/>
+        </w:numPr>
+        <w:spacing w:before="100" w:beforeAutospacing="1" w:after="100" w:afterAutospacing="1" w:line="240" w:lineRule="auto"/>
+      </w:pPr>
+      <w:r>
+        <w:t>Et prompt-vindue åbner og beder om en ny værdi.</w:t>
+      </w:r>
+    </w:p>
+    <w:p>
+      <w:pPr>
+        <w:numPr>
+          <w:ilvl w:val="0"/>
+          <w:numId w:val="6"/>
+        </w:numPr>
+        <w:spacing w:before="100" w:beforeAutospacing="1" w:after="100" w:afterAutospacing="1" w:line="240" w:lineRule="auto"/>
+      </w:pPr>
+      <w:r>
+        <w:t>Brugeren indtaster en ny værdi.</w:t>
+      </w:r>
+    </w:p>
+    <w:p>
+      <w:pPr>
+        <w:numPr>
+          <w:ilvl w:val="0"/>
+          <w:numId w:val="6"/>
+        </w:numPr>
+        <w:spacing w:before="100" w:beforeAutospacing="1" w:after="100" w:afterAutospacing="1" w:line="240" w:lineRule="auto"/>
+      </w:pPr>
+      <w:r>
+        <w:t>Grafen opdateres, og ændringen gemmes i localStorage.</w:t>
+      </w:r>
+    </w:p>
+    <w:p>
+      <w:pPr>
+        <w:spacing w:after="0"/>
+      </w:pPr>
+    </w:p>
+    <w:p>
+      <w:pPr>
+        <w:pStyle w:val="Overskrift3"/>
+      </w:pPr>
+      <w:r>
+        <w:rPr>
+          <w:rStyle w:val="Strk"/>
+          <w:b w:val="0"/>
+          <w:bCs w:val="0"/>
+        </w:rPr>
+        <w:t>Brugeren modtager personlige kostråd</w:t>
+      </w:r>
+    </w:p>
+    <w:p>
+      <w:pPr>
+        <w:spacing w:before="100" w:beforeAutospacing="1" w:after="100" w:afterAutospacing="1"/>
+      </w:pPr>
+      <w:r>
+        <w:rPr>
+          <w:rStyle w:val="Strk"/>
+        </w:rPr>
+        <w:t>Formål:</w:t>
+      </w:r>
+      <w:r>
+        <w:t xml:space="preserve"> Brugeren klikker på en knap og får anbefalinger til forbedring af kostplanen.</w:t>
+      </w:r>
+      <w:r>
+        <w:br/>
+      </w:r>
+      <w:r>
+        <w:rPr>
+          <w:rStyle w:val="Strk"/>
+        </w:rPr>
+        <w:t>Trin:</w:t>
+      </w:r>
+    </w:p>
+    <w:p>
+      <w:pPr>
+        <w:numPr>
+          <w:ilvl w:val="0"/>
+          <w:numId w:val="7"/>
+        </w:numPr>
+        <w:spacing w:before="100" w:beforeAutospacing="1" w:after="100" w:afterAutospacing="1" w:line="240" w:lineRule="auto"/>
+      </w:pPr>
+      <w:r>
+        <w:t>Brugeren klikker på knappen "Beregn dit personlige kostråd".</w:t>
+      </w:r>
+    </w:p>
+    <w:p>
+      <w:pPr>
+        <w:numPr>
+          <w:ilvl w:val="0"/>
+          <w:numId w:val="7"/>
+        </w:numPr>
+        <w:spacing w:before="100" w:beforeAutospacing="1" w:after="100" w:afterAutospacing="1" w:line="240" w:lineRule="auto"/>
+      </w:pPr>
+      <w:r>
+        <w:t>Programmet analyserer dataen.</w:t>
+      </w:r>
+    </w:p>
+    <w:p>
+      <w:pPr>
+        <w:numPr>
+          <w:ilvl w:val="0"/>
+          <w:numId w:val="7"/>
+        </w:numPr>
+        <w:spacing w:before="100" w:beforeAutospacing="1" w:after="100" w:afterAutospacing="1" w:line="240" w:lineRule="auto"/>
+      </w:pPr>
+      <w:r>
+        <w:t>Sammenligner totaler mod anbefalede niveauer (kostProcent).</w:t>
+      </w:r>
+    </w:p>
+    <w:p>
+      <w:pPr>
+        <w:numPr>
+          <w:ilvl w:val="0"/>
+          <w:numId w:val="7"/>
+        </w:numPr>
+        <w:spacing w:before="100" w:beforeAutospacing="1" w:after="100" w:afterAutospacing="1" w:line="240" w:lineRule="auto"/>
+      </w:pPr>
+      <w:r>
+        <w:t>Viser en alert med råd som:</w:t>
+      </w:r>
+    </w:p>
+    <w:p>
+      <w:pPr>
+        <w:numPr>
+          <w:ilvl w:val="1"/>
+          <w:numId w:val="7"/>
+        </w:numPr>
+        <w:spacing w:before="100" w:beforeAutospacing="1" w:after="100" w:afterAutospacing="1" w:line="240" w:lineRule="auto"/>
+      </w:pPr>
+      <w:r>
+        <w:t>"Overvej at reducere dit fedtindtag."</w:t>
+      </w:r>
+    </w:p>
+    <w:p>
+      <w:pPr>
+        <w:numPr>
+          <w:ilvl w:val="1"/>
+          <w:numId w:val="7"/>
+        </w:numPr>
+        <w:spacing w:before="100" w:beforeAutospacing="1" w:after="100" w:afterAutospacing="1" w:line="240" w:lineRule="auto"/>
+      </w:pPr>
+      <w:r>
+        <w:t>"Dit proteinindtag er i den anbefalede zone."</w:t>
+      </w:r>
+    </w:p>
+    <w:p>
+      <w:pPr>
+        <w:pStyle w:val="Overskrift3"/>
+      </w:pPr>
+      <w:r>
+        <w:t xml:space="preserve"> </w:t>
+      </w:r>
+      <w:r>
+        <w:rPr>
+          <w:rStyle w:val="Strk"/>
+          <w:b w:val="0"/>
+          <w:bCs w:val="0"/>
+        </w:rPr>
+        <w:t>Brugerens d</w:t>
+      </w:r>
+      <w:r>
+        <w:rPr>
+          <w:rStyle w:val="Strk"/>
+          <w:b w:val="0"/>
+          <w:bCs w:val="0"/>
+        </w:rPr>
+        <w:t>ata gemmes og gendannes automatisk</w:t>
+      </w:r>
+    </w:p>
+    <w:p>
+      <w:pPr>
+        <w:spacing w:before="100" w:beforeAutospacing="1" w:after="100" w:afterAutospacing="1"/>
+      </w:pPr>
+      <w:r>
+        <w:rPr>
+          <w:rStyle w:val="Strk"/>
+        </w:rPr>
+        <w:t>Formål:</w:t>
+      </w:r>
+      <w:r>
+        <w:t xml:space="preserve"> Brugeren lukker eller genindlæser siden, og deres kostdata bevares.</w:t>
+      </w:r>
+      <w:r>
+        <w:br/>
+      </w:r>
+      <w:r>
+        <w:rPr>
+          <w:rStyle w:val="Strk"/>
+        </w:rPr>
+        <w:t>Trin:</w:t>
+      </w:r>
+    </w:p>
+    <w:p>
+      <w:pPr>
+        <w:numPr>
+          <w:ilvl w:val="0"/>
+          <w:numId w:val="8"/>
+        </w:numPr>
+        <w:spacing w:before="100" w:beforeAutospacing="1" w:after="100" w:afterAutospacing="1" w:line="240" w:lineRule="auto"/>
+      </w:pPr>
+      <w:r>
+        <w:t>Brugeren foretager ændringer i grafen.</w:t>
+      </w:r>
+    </w:p>
+    <w:p>
+      <w:pPr>
+        <w:numPr>
+          <w:ilvl w:val="0"/>
+          <w:numId w:val="8"/>
+        </w:numPr>
+        <w:spacing w:before="100" w:beforeAutospacing="1" w:after="100" w:afterAutospacing="1" w:line="240" w:lineRule="auto"/>
+      </w:pPr>
+      <w:r>
+        <w:t xml:space="preserve">Ændringer gemmes automatisk i </w:t>
+      </w:r>
+      <w:r>
+        <w:rPr>
+          <w:rStyle w:val="HTML-kode"/>
+          <w:rFonts w:eastAsiaTheme="majorEastAsia"/>
+        </w:rPr>
+        <w:t>localStorage</w:t>
+      </w:r>
+      <w:r>
+        <w:t>.</w:t>
+      </w:r>
+    </w:p>
+    <w:p>
+      <w:pPr>
+        <w:numPr>
+          <w:ilvl w:val="0"/>
+          <w:numId w:val="8"/>
+        </w:numPr>
+        <w:spacing w:before="100" w:beforeAutospacing="1" w:after="100" w:afterAutospacing="1" w:line="240" w:lineRule="auto"/>
+      </w:pPr>
+      <w:r>
+        <w:t xml:space="preserve">Ved genindlæsning hentes dataen fra </w:t>
+      </w:r>
+      <w:r>
+        <w:rPr>
+          <w:rStyle w:val="HTML-kode"/>
+          <w:rFonts w:eastAsiaTheme="majorEastAsia"/>
+        </w:rPr>
+        <w:t>localStorage</w:t>
+      </w:r>
+      <w:r>
+        <w:t>, ikke standardarrayet.</w:t>
+      </w:r>
+    </w:p>
+    <w:p>
+      <w:pPr>
+        <w:pStyle w:val="Overskrift3"/>
+      </w:pPr>
+      <w:r>
+        <w:rPr>
+          <w:rStyle w:val="Strk"/>
+          <w:b w:val="0"/>
+          <w:bCs w:val="0"/>
+        </w:rPr>
+        <w:t>Målgrupper og brugsscenarier</w:t>
+      </w:r>
+    </w:p>
+    <w:p>
+      <w:pPr>
+        <w:numPr>
+          <w:ilvl w:val="0"/>
+          <w:numId w:val="10"/>
+        </w:numPr>
+        <w:spacing w:before="100" w:beforeAutospacing="1" w:after="100" w:afterAutospacing="1" w:line="240" w:lineRule="auto"/>
+      </w:pPr>
+      <w:r>
+        <w:rPr>
+          <w:rStyle w:val="Strk"/>
+        </w:rPr>
+        <w:t>Privatpersoner</w:t>
+      </w:r>
+      <w:r>
+        <w:t>, der vil følge deres ernæringsindtag.</w:t>
+      </w:r>
+    </w:p>
+    <w:p>
+      <w:pPr>
+        <w:numPr>
+          <w:ilvl w:val="0"/>
+          <w:numId w:val="10"/>
+        </w:numPr>
+        <w:spacing w:before="100" w:beforeAutospacing="1" w:after="100" w:afterAutospacing="1" w:line="240" w:lineRule="auto"/>
+      </w:pPr>
+      <w:r>
+        <w:rPr>
+          <w:rStyle w:val="Strk"/>
+        </w:rPr>
+        <w:lastRenderedPageBreak/>
+        <w:t>Personlige trænere eller diætister</w:t>
+      </w:r>
+      <w:r>
+        <w:t>, der tilpasser klienters kostplaner.</w:t>
+      </w:r>
+    </w:p>
+    <w:p>
+      <w:pPr>
+        <w:numPr>
+          <w:ilvl w:val="0"/>
+          <w:numId w:val="10"/>
+        </w:numPr>
+        <w:spacing w:before="100" w:beforeAutospacing="1" w:after="100" w:afterAutospacing="1" w:line="240" w:lineRule="auto"/>
+      </w:pPr>
+      <w:r>
+        <w:rPr>
+          <w:rStyle w:val="Strk"/>
+        </w:rPr>
+        <w:t>Undervisning</w:t>
+      </w:r>
+      <w:r>
+        <w:t>, hvor man lærer om næringsstoffer og datavisualisering.</w:t>
+      </w:r>
+    </w:p>
     <w:p/>
     <w:p>
       <w:pPr>
+        <w:pStyle w:val="Overskrift3"/>
+      </w:pPr>
+      <w:r>
+        <w:t xml:space="preserve">Interessant at udvide med </w:t>
+      </w:r>
+      <w:r>
+        <w:t>(nice-to-have)</w:t>
+      </w:r>
+    </w:p>
+    <w:p>
+      <w:pPr>
+        <w:spacing w:before="100" w:beforeAutospacing="1" w:after="100" w:afterAutospacing="1"/>
+      </w:pPr>
+      <w:r>
+        <w:rPr>
+          <w:rStyle w:val="Strk"/>
+        </w:rPr>
+        <w:t>Mulige trin fremover:</w:t>
+      </w:r>
+    </w:p>
+    <w:p>
+      <w:pPr>
+        <w:numPr>
+          <w:ilvl w:val="0"/>
+          <w:numId w:val="9"/>
+        </w:numPr>
+        <w:spacing w:before="100" w:beforeAutospacing="1" w:after="100" w:afterAutospacing="1" w:line="240" w:lineRule="auto"/>
+      </w:pPr>
+      <w:r>
+        <w:t>Tilføj login-funktionalitet så forskellige brugere kan gemme deres data.</w:t>
+      </w:r>
+    </w:p>
+    <w:p>
+      <w:pPr>
+        <w:numPr>
+          <w:ilvl w:val="0"/>
+          <w:numId w:val="9"/>
+        </w:numPr>
+        <w:spacing w:before="100" w:beforeAutospacing="1" w:after="100" w:afterAutospacing="1" w:line="240" w:lineRule="auto"/>
+      </w:pPr>
+      <w:r>
+        <w:t>Gør det muligt at vælge forskellige kosttyper (f.eks. keto, vegetar).</w:t>
+      </w:r>
+    </w:p>
+    <w:p>
+      <w:pPr>
+        <w:numPr>
+          <w:ilvl w:val="0"/>
+          <w:numId w:val="9"/>
+        </w:numPr>
+        <w:spacing w:before="100" w:beforeAutospacing="1" w:after="100" w:afterAutospacing="1" w:line="240" w:lineRule="auto"/>
+      </w:pPr>
+      <w:r>
+        <w:t>Integrer daglige kalorietal og mål (f.eks. “2000 kcal per dag”).</w:t>
+      </w:r>
+    </w:p>
+    <w:p/>
+    <w:p>
+      <w:pPr>
+        <w:pStyle w:val="Overskrift2"/>
+      </w:pPr>
+      <w:r>
+        <w:t>CRUD</w:t>
+      </w:r>
+    </w:p>
+    <w:p>
+      <w:pPr>
+        <w:rPr>
+          <w:b/>
+          <w:bCs/>
+        </w:rPr>
+      </w:pPr>
+      <w:r>
+        <w:rPr>
+          <w:b/>
+          <w:bCs/>
+        </w:rPr>
+        <w:t>Skab (</w:t>
+      </w:r>
+      <w:r>
+        <w:rPr>
+          <w:b/>
+          <w:bCs/>
+        </w:rPr>
+        <w:t>Create</w:t>
+      </w:r>
+      <w:r>
+        <w:rPr>
+          <w:b/>
+          <w:bCs/>
+        </w:rPr>
+        <w:t>):</w:t>
+      </w:r>
+    </w:p>
+    <w:p>
+      <w:pPr>
+        <w:pStyle w:val="Listeafsnit"/>
+        <w:numPr>
+          <w:ilvl w:val="0"/>
+          <w:numId w:val="14"/>
+        </w:numPr>
+      </w:pPr>
+      <w:r>
+        <w:t>Når diagrammet tegnes for første gang med renderChart(data), bliver SVG-elementerne (søjler, labels osv.) oprettet dynamisk.</w:t>
+      </w:r>
+    </w:p>
+    <w:p>
+      <w:pPr>
+        <w:pStyle w:val="Listeafsnit"/>
+        <w:numPr>
+          <w:ilvl w:val="0"/>
+          <w:numId w:val="14"/>
+        </w:numPr>
+      </w:pPr>
+      <w:r>
+        <w:t>Når brugeren ændrer en værdi i grafen, gemmes den nye version af data i localStorage. Det opretter en ny lokal kopi, hvis den ikke allerede eksisterer</w:t>
+      </w:r>
+    </w:p>
+    <w:p>
+      <w:r>
+        <w:rPr>
+          <w:b/>
+          <w:bCs/>
+        </w:rPr>
+        <w:t>Læs (Read):</w:t>
+      </w:r>
+    </w:p>
+    <w:p>
+      <w:pPr>
+        <w:numPr>
+          <w:ilvl w:val="0"/>
+          <w:numId w:val="11"/>
+        </w:numPr>
+      </w:pPr>
+      <w:r>
+        <w:t>Data bliver læst fra data-arrayet for at tegne diagrammet.</w:t>
+      </w:r>
+    </w:p>
+    <w:p>
+      <w:pPr>
+        <w:numPr>
+          <w:ilvl w:val="0"/>
+          <w:numId w:val="11"/>
+        </w:numPr>
+      </w:pPr>
+      <w:r>
+        <w:t>Data bliver også læst fra localStorage ved hjælp af loadDataFromLocalStorage().</w:t>
+      </w:r>
+    </w:p>
+    <w:p/>
+    <w:p>
+      <w:r>
+        <w:rPr>
+          <w:b/>
+          <w:bCs/>
+        </w:rPr>
+        <w:t>Opdatér (Update):</w:t>
+      </w:r>
+    </w:p>
+    <w:p>
+      <w:pPr>
+        <w:numPr>
+          <w:ilvl w:val="0"/>
+          <w:numId w:val="12"/>
+        </w:numPr>
+      </w:pPr>
+      <w:r>
+        <w:t>Brugeren kan opdatere dataen i diagrammet ved at klikke på en søjle, hvilket udløser on('click')-eventet. De opdaterede data bruges derefter til at tegne diagrammet igen.</w:t>
+      </w:r>
+    </w:p>
+    <w:p>
+      <w:pPr>
+        <w:numPr>
+          <w:ilvl w:val="0"/>
+          <w:numId w:val="12"/>
+        </w:numPr>
+      </w:pPr>
+      <w:r>
+        <w:t>De opdaterede data gemmes i localStorage med saveDataToLocalStorage(data).</w:t>
+      </w:r>
+    </w:p>
+    <w:p/>
+    <w:p>
+      <w:r>
+        <w:rPr>
+          <w:b/>
+          <w:bCs/>
+        </w:rPr>
+        <w:t>Slet (Delete):</w:t>
+      </w:r>
+    </w:p>
+    <w:p>
+      <w:pPr>
+        <w:pStyle w:val="Listeafsnit"/>
+        <w:numPr>
+          <w:ilvl w:val="0"/>
+          <w:numId w:val="13"/>
+        </w:numPr>
+      </w:pPr>
+      <w:r>
+        <w:t>Det gamle diagram bliver slettet med d3.select('#chart').select('svg').remove() før det opdaterede diagram tegnes igen.</w:t>
+      </w:r>
+    </w:p>
+    <w:p/>
+    <w:p>
+      <w:pPr>
         <w:pStyle w:val="Overskrift1"/>
       </w:pPr>
       <w:r>
-        <w:t xml:space="preserve">Kravspecifikation </w:t>
+        <w:lastRenderedPageBreak/>
+        <w:t>Programopbygning</w:t>
       </w:r>
     </w:p>
     <w:p>
@@ -194,7 +622,7 @@
         <w:pStyle w:val="Overskrift2"/>
       </w:pPr>
       <w:r>
-        <w:t>Brugsmønstre</w:t>
+        <w:t>DOM-træ</w:t>
       </w:r>
     </w:p>
     <w:p/>
@@ -203,82 +631,13 @@
         <w:pStyle w:val="Overskrift2"/>
       </w:pPr>
       <w:r>
-        <w:t>CRUD</w:t>
+        <w:t>Json storage</w:t>
       </w:r>
     </w:p>
     <w:p/>
     <w:p>
-      <w:pPr>
-        <w:pStyle w:val="Overskrift1"/>
-      </w:pPr>
-      <w:r>
-        <w:t>Programopbygning</w:t>
-      </w:r>
-    </w:p>
-    <w:p>
-      <w:pPr>
-        <w:pStyle w:val="Overskrift2"/>
-      </w:pPr>
-      <w:r>
-        <w:t>DOM-træ</w:t>
-      </w:r>
-    </w:p>
-    <w:p/>
-    <w:p>
-      <w:pPr>
-        <w:pStyle w:val="Overskrift2"/>
-      </w:pPr>
-      <w:proofErr w:type="spellStart"/>
-      <w:r>
-        <w:lastRenderedPageBreak/>
-        <w:t>Json</w:t>
-      </w:r>
-      <w:proofErr w:type="spellEnd"/>
-      <w:r>
-        <w:t xml:space="preserve"> </w:t>
-      </w:r>
-      <w:proofErr w:type="spellStart"/>
-      <w:r>
-        <w:t>storage</w:t>
-      </w:r>
-      <w:proofErr w:type="spellEnd"/>
-    </w:p>
-    <w:p/>
-    <w:p>
-      <w:r>
-        <w:t xml:space="preserve">anonyme funktioner, </w:t>
-      </w:r>
-      <w:proofErr w:type="spellStart"/>
-      <w:r>
-        <w:t>arrow</w:t>
-      </w:r>
-      <w:proofErr w:type="spellEnd"/>
-      <w:r>
-        <w:t xml:space="preserve"> </w:t>
-      </w:r>
-      <w:proofErr w:type="spellStart"/>
-      <w:r>
-        <w:t>syntax</w:t>
-      </w:r>
-      <w:proofErr w:type="spellEnd"/>
-      <w:r>
-        <w:t xml:space="preserve">, </w:t>
-      </w:r>
-      <w:proofErr w:type="spellStart"/>
-      <w:r>
-        <w:t>method</w:t>
-      </w:r>
-      <w:proofErr w:type="spellEnd"/>
-      <w:r>
-        <w:t xml:space="preserve"> </w:t>
-      </w:r>
-      <w:proofErr w:type="spellStart"/>
-      <w:r>
-        <w:t>chaining</w:t>
-      </w:r>
-      <w:proofErr w:type="spellEnd"/>
-      <w:r>
-        <w:t>, event-håndtering, indbyggede array-metoder, data-binding, DOM-træet osv.</w:t>
+      <w:r>
+        <w:t>anonyme funktioner, arrow syntax, method chaining, event-håndtering, indbyggede array-metoder, data-binding, DOM-træet osv.</w:t>
       </w:r>
     </w:p>
     <w:p/>
@@ -290,6 +649,1859 @@
     </w:sectPr>
   </w:body>
 </w:document>
+</file>
+
+<file path=word/numbering.xml><?xml version="1.0" encoding="utf-8"?>
+<w:numbering xmlns:wpc="http://schemas.microsoft.com/office/word/2010/wordprocessingCanvas" xmlns:cx="http://schemas.microsoft.com/office/drawing/2014/chartex" xmlns:cx1="http://schemas.microsoft.com/office/drawing/2015/9/8/chartex" xmlns:cx2="http://schemas.microsoft.com/office/drawing/2015/10/21/chartex" xmlns:cx3="http://schemas.microsoft.com/office/drawing/2016/5/9/chartex" xmlns:cx4="http://schemas.microsoft.com/office/drawing/2016/5/10/chartex" xmlns:cx5="http://schemas.microsoft.com/office/drawing/2016/5/11/chartex" xmlns:cx6="http://schemas.microsoft.com/office/drawing/2016/5/12/chartex" xmlns:cx7="http://schemas.microsoft.com/office/drawing/2016/5/13/chartex" xmlns:cx8="http://schemas.microsoft.com/office/drawing/2016/5/14/chartex" xmlns:mc="http://schemas.openxmlformats.org/markup-compatibility/2006" xmlns:aink="http://schemas.microsoft.com/office/drawing/2016/ink" xmlns:am3d="http://schemas.microsoft.com/office/drawing/2017/model3d" xmlns:o="urn:schemas-microsoft-com:office:office" xmlns:oel="http://schemas.microsoft.com/office/2019/extlst" xmlns:r="http://schemas.openxmlformats.org/officeDocument/2006/relationships" xmlns:m="http://schemas.openxmlformats.org/officeDocument/2006/math" xmlns:v="urn:schemas-microsoft-com:vml" xmlns:wp14="http://schemas.microsoft.com/office/word/2010/wordprocessingDrawing" xmlns:wp="http://schemas.openxmlformats.org/drawingml/2006/wordprocessingDrawing" xmlns:w10="urn:schemas-microsoft-com:office:word" xmlns:w="http://schemas.openxmlformats.org/wordprocessingml/2006/main" xmlns:w14="http://schemas.microsoft.com/office/word/2010/wordml" xmlns:w15="http://schemas.microsoft.com/office/word/2012/wordml" xmlns:w16cex="http://schemas.microsoft.com/office/word/2018/wordml/cex" xmlns:w16cid="http://schemas.microsoft.com/office/word/2016/wordml/cid" xmlns:w16="http://schemas.microsoft.com/office/word/2018/wordml" xmlns:w16du="http://schemas.microsoft.com/office/word/2023/wordml/word16du" xmlns:w16sdtdh="http://schemas.microsoft.com/office/word/2020/wordml/sdtdatahash" xmlns:w16sdtfl="http://schemas.microsoft.com/office/word/2024/wordml/sdtformatlock" xmlns:w16se="http://schemas.microsoft.com/office/word/2015/wordml/symex" xmlns:wpg="http://schemas.microsoft.com/office/word/2010/wordprocessingGroup" xmlns:wpi="http://schemas.microsoft.com/office/word/2010/wordprocessingInk" xmlns:wne="http://schemas.microsoft.com/office/word/2006/wordml" xmlns:wps="http://schemas.microsoft.com/office/word/2010/wordprocessingShape" mc:Ignorable="w14 w15 w16se w16cid w16 w16cex w16sdtdh w16sdtfl w16du wp14">
+  <w:abstractNum w:abstractNumId="0" w15:restartNumberingAfterBreak="0">
+    <w:nsid w:val="00D10462"/>
+    <w:multiLevelType w:val="multilevel"/>
+    <w:tmpl w:val="8DCAFD98"/>
+    <w:lvl w:ilvl="0">
+      <w:start w:val="1"/>
+      <w:numFmt w:val="decimal"/>
+      <w:lvlText w:val="%1."/>
+      <w:lvlJc w:val="left"/>
+      <w:pPr>
+        <w:tabs>
+          <w:tab w:val="num" w:pos="720"/>
+        </w:tabs>
+        <w:ind w:left="720" w:hanging="360"/>
+      </w:pPr>
+    </w:lvl>
+    <w:lvl w:ilvl="1" w:tentative="1">
+      <w:start w:val="1"/>
+      <w:numFmt w:val="decimal"/>
+      <w:lvlText w:val="%2."/>
+      <w:lvlJc w:val="left"/>
+      <w:pPr>
+        <w:tabs>
+          <w:tab w:val="num" w:pos="1440"/>
+        </w:tabs>
+        <w:ind w:left="1440" w:hanging="360"/>
+      </w:pPr>
+    </w:lvl>
+    <w:lvl w:ilvl="2" w:tentative="1">
+      <w:start w:val="1"/>
+      <w:numFmt w:val="decimal"/>
+      <w:lvlText w:val="%3."/>
+      <w:lvlJc w:val="left"/>
+      <w:pPr>
+        <w:tabs>
+          <w:tab w:val="num" w:pos="2160"/>
+        </w:tabs>
+        <w:ind w:left="2160" w:hanging="360"/>
+      </w:pPr>
+    </w:lvl>
+    <w:lvl w:ilvl="3" w:tentative="1">
+      <w:start w:val="1"/>
+      <w:numFmt w:val="decimal"/>
+      <w:lvlText w:val="%4."/>
+      <w:lvlJc w:val="left"/>
+      <w:pPr>
+        <w:tabs>
+          <w:tab w:val="num" w:pos="2880"/>
+        </w:tabs>
+        <w:ind w:left="2880" w:hanging="360"/>
+      </w:pPr>
+    </w:lvl>
+    <w:lvl w:ilvl="4" w:tentative="1">
+      <w:start w:val="1"/>
+      <w:numFmt w:val="decimal"/>
+      <w:lvlText w:val="%5."/>
+      <w:lvlJc w:val="left"/>
+      <w:pPr>
+        <w:tabs>
+          <w:tab w:val="num" w:pos="3600"/>
+        </w:tabs>
+        <w:ind w:left="3600" w:hanging="360"/>
+      </w:pPr>
+    </w:lvl>
+    <w:lvl w:ilvl="5" w:tentative="1">
+      <w:start w:val="1"/>
+      <w:numFmt w:val="decimal"/>
+      <w:lvlText w:val="%6."/>
+      <w:lvlJc w:val="left"/>
+      <w:pPr>
+        <w:tabs>
+          <w:tab w:val="num" w:pos="4320"/>
+        </w:tabs>
+        <w:ind w:left="4320" w:hanging="360"/>
+      </w:pPr>
+    </w:lvl>
+    <w:lvl w:ilvl="6" w:tentative="1">
+      <w:start w:val="1"/>
+      <w:numFmt w:val="decimal"/>
+      <w:lvlText w:val="%7."/>
+      <w:lvlJc w:val="left"/>
+      <w:pPr>
+        <w:tabs>
+          <w:tab w:val="num" w:pos="5040"/>
+        </w:tabs>
+        <w:ind w:left="5040" w:hanging="360"/>
+      </w:pPr>
+    </w:lvl>
+    <w:lvl w:ilvl="7" w:tentative="1">
+      <w:start w:val="1"/>
+      <w:numFmt w:val="decimal"/>
+      <w:lvlText w:val="%8."/>
+      <w:lvlJc w:val="left"/>
+      <w:pPr>
+        <w:tabs>
+          <w:tab w:val="num" w:pos="5760"/>
+        </w:tabs>
+        <w:ind w:left="5760" w:hanging="360"/>
+      </w:pPr>
+    </w:lvl>
+    <w:lvl w:ilvl="8" w:tentative="1">
+      <w:start w:val="1"/>
+      <w:numFmt w:val="decimal"/>
+      <w:lvlText w:val="%9."/>
+      <w:lvlJc w:val="left"/>
+      <w:pPr>
+        <w:tabs>
+          <w:tab w:val="num" w:pos="6480"/>
+        </w:tabs>
+        <w:ind w:left="6480" w:hanging="360"/>
+      </w:pPr>
+    </w:lvl>
+  </w:abstractNum>
+  <w:abstractNum w:abstractNumId="1" w15:restartNumberingAfterBreak="0">
+    <w:nsid w:val="03754CB3"/>
+    <w:multiLevelType w:val="multilevel"/>
+    <w:tmpl w:val="74602986"/>
+    <w:lvl w:ilvl="0">
+      <w:start w:val="1"/>
+      <w:numFmt w:val="bullet"/>
+      <w:lvlText w:val=""/>
+      <w:lvlJc w:val="left"/>
+      <w:pPr>
+        <w:tabs>
+          <w:tab w:val="num" w:pos="720"/>
+        </w:tabs>
+        <w:ind w:left="720" w:hanging="360"/>
+      </w:pPr>
+      <w:rPr>
+        <w:rFonts w:ascii="Symbol" w:hAnsi="Symbol" w:hint="default"/>
+        <w:sz w:val="20"/>
+      </w:rPr>
+    </w:lvl>
+    <w:lvl w:ilvl="1" w:tentative="1">
+      <w:start w:val="1"/>
+      <w:numFmt w:val="bullet"/>
+      <w:lvlText w:val="o"/>
+      <w:lvlJc w:val="left"/>
+      <w:pPr>
+        <w:tabs>
+          <w:tab w:val="num" w:pos="1440"/>
+        </w:tabs>
+        <w:ind w:left="1440" w:hanging="360"/>
+      </w:pPr>
+      <w:rPr>
+        <w:rFonts w:ascii="Courier New" w:hAnsi="Courier New" w:hint="default"/>
+        <w:sz w:val="20"/>
+      </w:rPr>
+    </w:lvl>
+    <w:lvl w:ilvl="2" w:tentative="1">
+      <w:start w:val="1"/>
+      <w:numFmt w:val="bullet"/>
+      <w:lvlText w:val=""/>
+      <w:lvlJc w:val="left"/>
+      <w:pPr>
+        <w:tabs>
+          <w:tab w:val="num" w:pos="2160"/>
+        </w:tabs>
+        <w:ind w:left="2160" w:hanging="360"/>
+      </w:pPr>
+      <w:rPr>
+        <w:rFonts w:ascii="Wingdings" w:hAnsi="Wingdings" w:hint="default"/>
+        <w:sz w:val="20"/>
+      </w:rPr>
+    </w:lvl>
+    <w:lvl w:ilvl="3" w:tentative="1">
+      <w:start w:val="1"/>
+      <w:numFmt w:val="bullet"/>
+      <w:lvlText w:val=""/>
+      <w:lvlJc w:val="left"/>
+      <w:pPr>
+        <w:tabs>
+          <w:tab w:val="num" w:pos="2880"/>
+        </w:tabs>
+        <w:ind w:left="2880" w:hanging="360"/>
+      </w:pPr>
+      <w:rPr>
+        <w:rFonts w:ascii="Wingdings" w:hAnsi="Wingdings" w:hint="default"/>
+        <w:sz w:val="20"/>
+      </w:rPr>
+    </w:lvl>
+    <w:lvl w:ilvl="4" w:tentative="1">
+      <w:start w:val="1"/>
+      <w:numFmt w:val="bullet"/>
+      <w:lvlText w:val=""/>
+      <w:lvlJc w:val="left"/>
+      <w:pPr>
+        <w:tabs>
+          <w:tab w:val="num" w:pos="3600"/>
+        </w:tabs>
+        <w:ind w:left="3600" w:hanging="360"/>
+      </w:pPr>
+      <w:rPr>
+        <w:rFonts w:ascii="Wingdings" w:hAnsi="Wingdings" w:hint="default"/>
+        <w:sz w:val="20"/>
+      </w:rPr>
+    </w:lvl>
+    <w:lvl w:ilvl="5" w:tentative="1">
+      <w:start w:val="1"/>
+      <w:numFmt w:val="bullet"/>
+      <w:lvlText w:val=""/>
+      <w:lvlJc w:val="left"/>
+      <w:pPr>
+        <w:tabs>
+          <w:tab w:val="num" w:pos="4320"/>
+        </w:tabs>
+        <w:ind w:left="4320" w:hanging="360"/>
+      </w:pPr>
+      <w:rPr>
+        <w:rFonts w:ascii="Wingdings" w:hAnsi="Wingdings" w:hint="default"/>
+        <w:sz w:val="20"/>
+      </w:rPr>
+    </w:lvl>
+    <w:lvl w:ilvl="6" w:tentative="1">
+      <w:start w:val="1"/>
+      <w:numFmt w:val="bullet"/>
+      <w:lvlText w:val=""/>
+      <w:lvlJc w:val="left"/>
+      <w:pPr>
+        <w:tabs>
+          <w:tab w:val="num" w:pos="5040"/>
+        </w:tabs>
+        <w:ind w:left="5040" w:hanging="360"/>
+      </w:pPr>
+      <w:rPr>
+        <w:rFonts w:ascii="Wingdings" w:hAnsi="Wingdings" w:hint="default"/>
+        <w:sz w:val="20"/>
+      </w:rPr>
+    </w:lvl>
+    <w:lvl w:ilvl="7" w:tentative="1">
+      <w:start w:val="1"/>
+      <w:numFmt w:val="bullet"/>
+      <w:lvlText w:val=""/>
+      <w:lvlJc w:val="left"/>
+      <w:pPr>
+        <w:tabs>
+          <w:tab w:val="num" w:pos="5760"/>
+        </w:tabs>
+        <w:ind w:left="5760" w:hanging="360"/>
+      </w:pPr>
+      <w:rPr>
+        <w:rFonts w:ascii="Wingdings" w:hAnsi="Wingdings" w:hint="default"/>
+        <w:sz w:val="20"/>
+      </w:rPr>
+    </w:lvl>
+    <w:lvl w:ilvl="8" w:tentative="1">
+      <w:start w:val="1"/>
+      <w:numFmt w:val="bullet"/>
+      <w:lvlText w:val=""/>
+      <w:lvlJc w:val="left"/>
+      <w:pPr>
+        <w:tabs>
+          <w:tab w:val="num" w:pos="6480"/>
+        </w:tabs>
+        <w:ind w:left="6480" w:hanging="360"/>
+      </w:pPr>
+      <w:rPr>
+        <w:rFonts w:ascii="Wingdings" w:hAnsi="Wingdings" w:hint="default"/>
+        <w:sz w:val="20"/>
+      </w:rPr>
+    </w:lvl>
+  </w:abstractNum>
+  <w:abstractNum w:abstractNumId="2" w15:restartNumberingAfterBreak="0">
+    <w:nsid w:val="115D4BE3"/>
+    <w:multiLevelType w:val="hybridMultilevel"/>
+    <w:tmpl w:val="1208FFCC"/>
+    <w:lvl w:ilvl="0" w:tplc="04060001">
+      <w:start w:val="1"/>
+      <w:numFmt w:val="bullet"/>
+      <w:lvlText w:val=""/>
+      <w:lvlJc w:val="left"/>
+      <w:pPr>
+        <w:ind w:left="720" w:hanging="360"/>
+      </w:pPr>
+      <w:rPr>
+        <w:rFonts w:ascii="Symbol" w:hAnsi="Symbol" w:hint="default"/>
+      </w:rPr>
+    </w:lvl>
+    <w:lvl w:ilvl="1" w:tplc="04060003" w:tentative="1">
+      <w:start w:val="1"/>
+      <w:numFmt w:val="bullet"/>
+      <w:lvlText w:val="o"/>
+      <w:lvlJc w:val="left"/>
+      <w:pPr>
+        <w:ind w:left="1440" w:hanging="360"/>
+      </w:pPr>
+      <w:rPr>
+        <w:rFonts w:ascii="Courier New" w:hAnsi="Courier New" w:cs="Courier New" w:hint="default"/>
+      </w:rPr>
+    </w:lvl>
+    <w:lvl w:ilvl="2" w:tplc="04060005" w:tentative="1">
+      <w:start w:val="1"/>
+      <w:numFmt w:val="bullet"/>
+      <w:lvlText w:val=""/>
+      <w:lvlJc w:val="left"/>
+      <w:pPr>
+        <w:ind w:left="2160" w:hanging="360"/>
+      </w:pPr>
+      <w:rPr>
+        <w:rFonts w:ascii="Wingdings" w:hAnsi="Wingdings" w:hint="default"/>
+      </w:rPr>
+    </w:lvl>
+    <w:lvl w:ilvl="3" w:tplc="04060001" w:tentative="1">
+      <w:start w:val="1"/>
+      <w:numFmt w:val="bullet"/>
+      <w:lvlText w:val=""/>
+      <w:lvlJc w:val="left"/>
+      <w:pPr>
+        <w:ind w:left="2880" w:hanging="360"/>
+      </w:pPr>
+      <w:rPr>
+        <w:rFonts w:ascii="Symbol" w:hAnsi="Symbol" w:hint="default"/>
+      </w:rPr>
+    </w:lvl>
+    <w:lvl w:ilvl="4" w:tplc="04060003" w:tentative="1">
+      <w:start w:val="1"/>
+      <w:numFmt w:val="bullet"/>
+      <w:lvlText w:val="o"/>
+      <w:lvlJc w:val="left"/>
+      <w:pPr>
+        <w:ind w:left="3600" w:hanging="360"/>
+      </w:pPr>
+      <w:rPr>
+        <w:rFonts w:ascii="Courier New" w:hAnsi="Courier New" w:cs="Courier New" w:hint="default"/>
+      </w:rPr>
+    </w:lvl>
+    <w:lvl w:ilvl="5" w:tplc="04060005" w:tentative="1">
+      <w:start w:val="1"/>
+      <w:numFmt w:val="bullet"/>
+      <w:lvlText w:val=""/>
+      <w:lvlJc w:val="left"/>
+      <w:pPr>
+        <w:ind w:left="4320" w:hanging="360"/>
+      </w:pPr>
+      <w:rPr>
+        <w:rFonts w:ascii="Wingdings" w:hAnsi="Wingdings" w:hint="default"/>
+      </w:rPr>
+    </w:lvl>
+    <w:lvl w:ilvl="6" w:tplc="04060001" w:tentative="1">
+      <w:start w:val="1"/>
+      <w:numFmt w:val="bullet"/>
+      <w:lvlText w:val=""/>
+      <w:lvlJc w:val="left"/>
+      <w:pPr>
+        <w:ind w:left="5040" w:hanging="360"/>
+      </w:pPr>
+      <w:rPr>
+        <w:rFonts w:ascii="Symbol" w:hAnsi="Symbol" w:hint="default"/>
+      </w:rPr>
+    </w:lvl>
+    <w:lvl w:ilvl="7" w:tplc="04060003" w:tentative="1">
+      <w:start w:val="1"/>
+      <w:numFmt w:val="bullet"/>
+      <w:lvlText w:val="o"/>
+      <w:lvlJc w:val="left"/>
+      <w:pPr>
+        <w:ind w:left="5760" w:hanging="360"/>
+      </w:pPr>
+      <w:rPr>
+        <w:rFonts w:ascii="Courier New" w:hAnsi="Courier New" w:cs="Courier New" w:hint="default"/>
+      </w:rPr>
+    </w:lvl>
+    <w:lvl w:ilvl="8" w:tplc="04060005" w:tentative="1">
+      <w:start w:val="1"/>
+      <w:numFmt w:val="bullet"/>
+      <w:lvlText w:val=""/>
+      <w:lvlJc w:val="left"/>
+      <w:pPr>
+        <w:ind w:left="6480" w:hanging="360"/>
+      </w:pPr>
+      <w:rPr>
+        <w:rFonts w:ascii="Wingdings" w:hAnsi="Wingdings" w:hint="default"/>
+      </w:rPr>
+    </w:lvl>
+  </w:abstractNum>
+  <w:abstractNum w:abstractNumId="3" w15:restartNumberingAfterBreak="0">
+    <w:nsid w:val="32EB1B2C"/>
+    <w:multiLevelType w:val="multilevel"/>
+    <w:tmpl w:val="577CAF1E"/>
+    <w:lvl w:ilvl="0">
+      <w:start w:val="1"/>
+      <w:numFmt w:val="decimal"/>
+      <w:lvlText w:val="%1."/>
+      <w:lvlJc w:val="left"/>
+      <w:pPr>
+        <w:tabs>
+          <w:tab w:val="num" w:pos="720"/>
+        </w:tabs>
+        <w:ind w:left="720" w:hanging="360"/>
+      </w:pPr>
+    </w:lvl>
+    <w:lvl w:ilvl="1" w:tentative="1">
+      <w:start w:val="1"/>
+      <w:numFmt w:val="decimal"/>
+      <w:lvlText w:val="%2."/>
+      <w:lvlJc w:val="left"/>
+      <w:pPr>
+        <w:tabs>
+          <w:tab w:val="num" w:pos="1440"/>
+        </w:tabs>
+        <w:ind w:left="1440" w:hanging="360"/>
+      </w:pPr>
+    </w:lvl>
+    <w:lvl w:ilvl="2" w:tentative="1">
+      <w:start w:val="1"/>
+      <w:numFmt w:val="decimal"/>
+      <w:lvlText w:val="%3."/>
+      <w:lvlJc w:val="left"/>
+      <w:pPr>
+        <w:tabs>
+          <w:tab w:val="num" w:pos="2160"/>
+        </w:tabs>
+        <w:ind w:left="2160" w:hanging="360"/>
+      </w:pPr>
+    </w:lvl>
+    <w:lvl w:ilvl="3" w:tentative="1">
+      <w:start w:val="1"/>
+      <w:numFmt w:val="decimal"/>
+      <w:lvlText w:val="%4."/>
+      <w:lvlJc w:val="left"/>
+      <w:pPr>
+        <w:tabs>
+          <w:tab w:val="num" w:pos="2880"/>
+        </w:tabs>
+        <w:ind w:left="2880" w:hanging="360"/>
+      </w:pPr>
+    </w:lvl>
+    <w:lvl w:ilvl="4" w:tentative="1">
+      <w:start w:val="1"/>
+      <w:numFmt w:val="decimal"/>
+      <w:lvlText w:val="%5."/>
+      <w:lvlJc w:val="left"/>
+      <w:pPr>
+        <w:tabs>
+          <w:tab w:val="num" w:pos="3600"/>
+        </w:tabs>
+        <w:ind w:left="3600" w:hanging="360"/>
+      </w:pPr>
+    </w:lvl>
+    <w:lvl w:ilvl="5" w:tentative="1">
+      <w:start w:val="1"/>
+      <w:numFmt w:val="decimal"/>
+      <w:lvlText w:val="%6."/>
+      <w:lvlJc w:val="left"/>
+      <w:pPr>
+        <w:tabs>
+          <w:tab w:val="num" w:pos="4320"/>
+        </w:tabs>
+        <w:ind w:left="4320" w:hanging="360"/>
+      </w:pPr>
+    </w:lvl>
+    <w:lvl w:ilvl="6" w:tentative="1">
+      <w:start w:val="1"/>
+      <w:numFmt w:val="decimal"/>
+      <w:lvlText w:val="%7."/>
+      <w:lvlJc w:val="left"/>
+      <w:pPr>
+        <w:tabs>
+          <w:tab w:val="num" w:pos="5040"/>
+        </w:tabs>
+        <w:ind w:left="5040" w:hanging="360"/>
+      </w:pPr>
+    </w:lvl>
+    <w:lvl w:ilvl="7" w:tentative="1">
+      <w:start w:val="1"/>
+      <w:numFmt w:val="decimal"/>
+      <w:lvlText w:val="%8."/>
+      <w:lvlJc w:val="left"/>
+      <w:pPr>
+        <w:tabs>
+          <w:tab w:val="num" w:pos="5760"/>
+        </w:tabs>
+        <w:ind w:left="5760" w:hanging="360"/>
+      </w:pPr>
+    </w:lvl>
+    <w:lvl w:ilvl="8" w:tentative="1">
+      <w:start w:val="1"/>
+      <w:numFmt w:val="decimal"/>
+      <w:lvlText w:val="%9."/>
+      <w:lvlJc w:val="left"/>
+      <w:pPr>
+        <w:tabs>
+          <w:tab w:val="num" w:pos="6480"/>
+        </w:tabs>
+        <w:ind w:left="6480" w:hanging="360"/>
+      </w:pPr>
+    </w:lvl>
+  </w:abstractNum>
+  <w:abstractNum w:abstractNumId="4" w15:restartNumberingAfterBreak="0">
+    <w:nsid w:val="3FF15218"/>
+    <w:multiLevelType w:val="multilevel"/>
+    <w:tmpl w:val="61BAB6BC"/>
+    <w:lvl w:ilvl="0">
+      <w:start w:val="1"/>
+      <w:numFmt w:val="bullet"/>
+      <w:lvlText w:val=""/>
+      <w:lvlJc w:val="left"/>
+      <w:pPr>
+        <w:tabs>
+          <w:tab w:val="num" w:pos="720"/>
+        </w:tabs>
+        <w:ind w:left="720" w:hanging="360"/>
+      </w:pPr>
+      <w:rPr>
+        <w:rFonts w:ascii="Symbol" w:hAnsi="Symbol" w:hint="default"/>
+        <w:sz w:val="20"/>
+      </w:rPr>
+    </w:lvl>
+    <w:lvl w:ilvl="1" w:tentative="1">
+      <w:start w:val="1"/>
+      <w:numFmt w:val="bullet"/>
+      <w:lvlText w:val="o"/>
+      <w:lvlJc w:val="left"/>
+      <w:pPr>
+        <w:tabs>
+          <w:tab w:val="num" w:pos="1440"/>
+        </w:tabs>
+        <w:ind w:left="1440" w:hanging="360"/>
+      </w:pPr>
+      <w:rPr>
+        <w:rFonts w:ascii="Courier New" w:hAnsi="Courier New" w:hint="default"/>
+        <w:sz w:val="20"/>
+      </w:rPr>
+    </w:lvl>
+    <w:lvl w:ilvl="2" w:tentative="1">
+      <w:start w:val="1"/>
+      <w:numFmt w:val="bullet"/>
+      <w:lvlText w:val=""/>
+      <w:lvlJc w:val="left"/>
+      <w:pPr>
+        <w:tabs>
+          <w:tab w:val="num" w:pos="2160"/>
+        </w:tabs>
+        <w:ind w:left="2160" w:hanging="360"/>
+      </w:pPr>
+      <w:rPr>
+        <w:rFonts w:ascii="Wingdings" w:hAnsi="Wingdings" w:hint="default"/>
+        <w:sz w:val="20"/>
+      </w:rPr>
+    </w:lvl>
+    <w:lvl w:ilvl="3" w:tentative="1">
+      <w:start w:val="1"/>
+      <w:numFmt w:val="bullet"/>
+      <w:lvlText w:val=""/>
+      <w:lvlJc w:val="left"/>
+      <w:pPr>
+        <w:tabs>
+          <w:tab w:val="num" w:pos="2880"/>
+        </w:tabs>
+        <w:ind w:left="2880" w:hanging="360"/>
+      </w:pPr>
+      <w:rPr>
+        <w:rFonts w:ascii="Wingdings" w:hAnsi="Wingdings" w:hint="default"/>
+        <w:sz w:val="20"/>
+      </w:rPr>
+    </w:lvl>
+    <w:lvl w:ilvl="4" w:tentative="1">
+      <w:start w:val="1"/>
+      <w:numFmt w:val="bullet"/>
+      <w:lvlText w:val=""/>
+      <w:lvlJc w:val="left"/>
+      <w:pPr>
+        <w:tabs>
+          <w:tab w:val="num" w:pos="3600"/>
+        </w:tabs>
+        <w:ind w:left="3600" w:hanging="360"/>
+      </w:pPr>
+      <w:rPr>
+        <w:rFonts w:ascii="Wingdings" w:hAnsi="Wingdings" w:hint="default"/>
+        <w:sz w:val="20"/>
+      </w:rPr>
+    </w:lvl>
+    <w:lvl w:ilvl="5" w:tentative="1">
+      <w:start w:val="1"/>
+      <w:numFmt w:val="bullet"/>
+      <w:lvlText w:val=""/>
+      <w:lvlJc w:val="left"/>
+      <w:pPr>
+        <w:tabs>
+          <w:tab w:val="num" w:pos="4320"/>
+        </w:tabs>
+        <w:ind w:left="4320" w:hanging="360"/>
+      </w:pPr>
+      <w:rPr>
+        <w:rFonts w:ascii="Wingdings" w:hAnsi="Wingdings" w:hint="default"/>
+        <w:sz w:val="20"/>
+      </w:rPr>
+    </w:lvl>
+    <w:lvl w:ilvl="6" w:tentative="1">
+      <w:start w:val="1"/>
+      <w:numFmt w:val="bullet"/>
+      <w:lvlText w:val=""/>
+      <w:lvlJc w:val="left"/>
+      <w:pPr>
+        <w:tabs>
+          <w:tab w:val="num" w:pos="5040"/>
+        </w:tabs>
+        <w:ind w:left="5040" w:hanging="360"/>
+      </w:pPr>
+      <w:rPr>
+        <w:rFonts w:ascii="Wingdings" w:hAnsi="Wingdings" w:hint="default"/>
+        <w:sz w:val="20"/>
+      </w:rPr>
+    </w:lvl>
+    <w:lvl w:ilvl="7" w:tentative="1">
+      <w:start w:val="1"/>
+      <w:numFmt w:val="bullet"/>
+      <w:lvlText w:val=""/>
+      <w:lvlJc w:val="left"/>
+      <w:pPr>
+        <w:tabs>
+          <w:tab w:val="num" w:pos="5760"/>
+        </w:tabs>
+        <w:ind w:left="5760" w:hanging="360"/>
+      </w:pPr>
+      <w:rPr>
+        <w:rFonts w:ascii="Wingdings" w:hAnsi="Wingdings" w:hint="default"/>
+        <w:sz w:val="20"/>
+      </w:rPr>
+    </w:lvl>
+    <w:lvl w:ilvl="8" w:tentative="1">
+      <w:start w:val="1"/>
+      <w:numFmt w:val="bullet"/>
+      <w:lvlText w:val=""/>
+      <w:lvlJc w:val="left"/>
+      <w:pPr>
+        <w:tabs>
+          <w:tab w:val="num" w:pos="6480"/>
+        </w:tabs>
+        <w:ind w:left="6480" w:hanging="360"/>
+      </w:pPr>
+      <w:rPr>
+        <w:rFonts w:ascii="Wingdings" w:hAnsi="Wingdings" w:hint="default"/>
+        <w:sz w:val="20"/>
+      </w:rPr>
+    </w:lvl>
+  </w:abstractNum>
+  <w:abstractNum w:abstractNumId="5" w15:restartNumberingAfterBreak="0">
+    <w:nsid w:val="40610773"/>
+    <w:multiLevelType w:val="multilevel"/>
+    <w:tmpl w:val="0470AA26"/>
+    <w:lvl w:ilvl="0">
+      <w:start w:val="1"/>
+      <w:numFmt w:val="bullet"/>
+      <w:lvlText w:val=""/>
+      <w:lvlJc w:val="left"/>
+      <w:pPr>
+        <w:tabs>
+          <w:tab w:val="num" w:pos="720"/>
+        </w:tabs>
+        <w:ind w:left="720" w:hanging="360"/>
+      </w:pPr>
+      <w:rPr>
+        <w:rFonts w:ascii="Symbol" w:hAnsi="Symbol" w:hint="default"/>
+        <w:sz w:val="20"/>
+      </w:rPr>
+    </w:lvl>
+    <w:lvl w:ilvl="1" w:tentative="1">
+      <w:start w:val="1"/>
+      <w:numFmt w:val="bullet"/>
+      <w:lvlText w:val="o"/>
+      <w:lvlJc w:val="left"/>
+      <w:pPr>
+        <w:tabs>
+          <w:tab w:val="num" w:pos="1440"/>
+        </w:tabs>
+        <w:ind w:left="1440" w:hanging="360"/>
+      </w:pPr>
+      <w:rPr>
+        <w:rFonts w:ascii="Courier New" w:hAnsi="Courier New" w:hint="default"/>
+        <w:sz w:val="20"/>
+      </w:rPr>
+    </w:lvl>
+    <w:lvl w:ilvl="2" w:tentative="1">
+      <w:start w:val="1"/>
+      <w:numFmt w:val="bullet"/>
+      <w:lvlText w:val=""/>
+      <w:lvlJc w:val="left"/>
+      <w:pPr>
+        <w:tabs>
+          <w:tab w:val="num" w:pos="2160"/>
+        </w:tabs>
+        <w:ind w:left="2160" w:hanging="360"/>
+      </w:pPr>
+      <w:rPr>
+        <w:rFonts w:ascii="Wingdings" w:hAnsi="Wingdings" w:hint="default"/>
+        <w:sz w:val="20"/>
+      </w:rPr>
+    </w:lvl>
+    <w:lvl w:ilvl="3" w:tentative="1">
+      <w:start w:val="1"/>
+      <w:numFmt w:val="bullet"/>
+      <w:lvlText w:val=""/>
+      <w:lvlJc w:val="left"/>
+      <w:pPr>
+        <w:tabs>
+          <w:tab w:val="num" w:pos="2880"/>
+        </w:tabs>
+        <w:ind w:left="2880" w:hanging="360"/>
+      </w:pPr>
+      <w:rPr>
+        <w:rFonts w:ascii="Wingdings" w:hAnsi="Wingdings" w:hint="default"/>
+        <w:sz w:val="20"/>
+      </w:rPr>
+    </w:lvl>
+    <w:lvl w:ilvl="4" w:tentative="1">
+      <w:start w:val="1"/>
+      <w:numFmt w:val="bullet"/>
+      <w:lvlText w:val=""/>
+      <w:lvlJc w:val="left"/>
+      <w:pPr>
+        <w:tabs>
+          <w:tab w:val="num" w:pos="3600"/>
+        </w:tabs>
+        <w:ind w:left="3600" w:hanging="360"/>
+      </w:pPr>
+      <w:rPr>
+        <w:rFonts w:ascii="Wingdings" w:hAnsi="Wingdings" w:hint="default"/>
+        <w:sz w:val="20"/>
+      </w:rPr>
+    </w:lvl>
+    <w:lvl w:ilvl="5" w:tentative="1">
+      <w:start w:val="1"/>
+      <w:numFmt w:val="bullet"/>
+      <w:lvlText w:val=""/>
+      <w:lvlJc w:val="left"/>
+      <w:pPr>
+        <w:tabs>
+          <w:tab w:val="num" w:pos="4320"/>
+        </w:tabs>
+        <w:ind w:left="4320" w:hanging="360"/>
+      </w:pPr>
+      <w:rPr>
+        <w:rFonts w:ascii="Wingdings" w:hAnsi="Wingdings" w:hint="default"/>
+        <w:sz w:val="20"/>
+      </w:rPr>
+    </w:lvl>
+    <w:lvl w:ilvl="6" w:tentative="1">
+      <w:start w:val="1"/>
+      <w:numFmt w:val="bullet"/>
+      <w:lvlText w:val=""/>
+      <w:lvlJc w:val="left"/>
+      <w:pPr>
+        <w:tabs>
+          <w:tab w:val="num" w:pos="5040"/>
+        </w:tabs>
+        <w:ind w:left="5040" w:hanging="360"/>
+      </w:pPr>
+      <w:rPr>
+        <w:rFonts w:ascii="Wingdings" w:hAnsi="Wingdings" w:hint="default"/>
+        <w:sz w:val="20"/>
+      </w:rPr>
+    </w:lvl>
+    <w:lvl w:ilvl="7" w:tentative="1">
+      <w:start w:val="1"/>
+      <w:numFmt w:val="bullet"/>
+      <w:lvlText w:val=""/>
+      <w:lvlJc w:val="left"/>
+      <w:pPr>
+        <w:tabs>
+          <w:tab w:val="num" w:pos="5760"/>
+        </w:tabs>
+        <w:ind w:left="5760" w:hanging="360"/>
+      </w:pPr>
+      <w:rPr>
+        <w:rFonts w:ascii="Wingdings" w:hAnsi="Wingdings" w:hint="default"/>
+        <w:sz w:val="20"/>
+      </w:rPr>
+    </w:lvl>
+    <w:lvl w:ilvl="8" w:tentative="1">
+      <w:start w:val="1"/>
+      <w:numFmt w:val="bullet"/>
+      <w:lvlText w:val=""/>
+      <w:lvlJc w:val="left"/>
+      <w:pPr>
+        <w:tabs>
+          <w:tab w:val="num" w:pos="6480"/>
+        </w:tabs>
+        <w:ind w:left="6480" w:hanging="360"/>
+      </w:pPr>
+      <w:rPr>
+        <w:rFonts w:ascii="Wingdings" w:hAnsi="Wingdings" w:hint="default"/>
+        <w:sz w:val="20"/>
+      </w:rPr>
+    </w:lvl>
+  </w:abstractNum>
+  <w:abstractNum w:abstractNumId="6" w15:restartNumberingAfterBreak="0">
+    <w:nsid w:val="45965F3B"/>
+    <w:multiLevelType w:val="multilevel"/>
+    <w:tmpl w:val="48CC320A"/>
+    <w:lvl w:ilvl="0">
+      <w:start w:val="1"/>
+      <w:numFmt w:val="decimal"/>
+      <w:lvlText w:val="%1."/>
+      <w:lvlJc w:val="left"/>
+      <w:pPr>
+        <w:tabs>
+          <w:tab w:val="num" w:pos="720"/>
+        </w:tabs>
+        <w:ind w:left="720" w:hanging="360"/>
+      </w:pPr>
+    </w:lvl>
+    <w:lvl w:ilvl="1" w:tentative="1">
+      <w:start w:val="1"/>
+      <w:numFmt w:val="decimal"/>
+      <w:lvlText w:val="%2."/>
+      <w:lvlJc w:val="left"/>
+      <w:pPr>
+        <w:tabs>
+          <w:tab w:val="num" w:pos="1440"/>
+        </w:tabs>
+        <w:ind w:left="1440" w:hanging="360"/>
+      </w:pPr>
+    </w:lvl>
+    <w:lvl w:ilvl="2" w:tentative="1">
+      <w:start w:val="1"/>
+      <w:numFmt w:val="decimal"/>
+      <w:lvlText w:val="%3."/>
+      <w:lvlJc w:val="left"/>
+      <w:pPr>
+        <w:tabs>
+          <w:tab w:val="num" w:pos="2160"/>
+        </w:tabs>
+        <w:ind w:left="2160" w:hanging="360"/>
+      </w:pPr>
+    </w:lvl>
+    <w:lvl w:ilvl="3" w:tentative="1">
+      <w:start w:val="1"/>
+      <w:numFmt w:val="decimal"/>
+      <w:lvlText w:val="%4."/>
+      <w:lvlJc w:val="left"/>
+      <w:pPr>
+        <w:tabs>
+          <w:tab w:val="num" w:pos="2880"/>
+        </w:tabs>
+        <w:ind w:left="2880" w:hanging="360"/>
+      </w:pPr>
+    </w:lvl>
+    <w:lvl w:ilvl="4" w:tentative="1">
+      <w:start w:val="1"/>
+      <w:numFmt w:val="decimal"/>
+      <w:lvlText w:val="%5."/>
+      <w:lvlJc w:val="left"/>
+      <w:pPr>
+        <w:tabs>
+          <w:tab w:val="num" w:pos="3600"/>
+        </w:tabs>
+        <w:ind w:left="3600" w:hanging="360"/>
+      </w:pPr>
+    </w:lvl>
+    <w:lvl w:ilvl="5" w:tentative="1">
+      <w:start w:val="1"/>
+      <w:numFmt w:val="decimal"/>
+      <w:lvlText w:val="%6."/>
+      <w:lvlJc w:val="left"/>
+      <w:pPr>
+        <w:tabs>
+          <w:tab w:val="num" w:pos="4320"/>
+        </w:tabs>
+        <w:ind w:left="4320" w:hanging="360"/>
+      </w:pPr>
+    </w:lvl>
+    <w:lvl w:ilvl="6" w:tentative="1">
+      <w:start w:val="1"/>
+      <w:numFmt w:val="decimal"/>
+      <w:lvlText w:val="%7."/>
+      <w:lvlJc w:val="left"/>
+      <w:pPr>
+        <w:tabs>
+          <w:tab w:val="num" w:pos="5040"/>
+        </w:tabs>
+        <w:ind w:left="5040" w:hanging="360"/>
+      </w:pPr>
+    </w:lvl>
+    <w:lvl w:ilvl="7" w:tentative="1">
+      <w:start w:val="1"/>
+      <w:numFmt w:val="decimal"/>
+      <w:lvlText w:val="%8."/>
+      <w:lvlJc w:val="left"/>
+      <w:pPr>
+        <w:tabs>
+          <w:tab w:val="num" w:pos="5760"/>
+        </w:tabs>
+        <w:ind w:left="5760" w:hanging="360"/>
+      </w:pPr>
+    </w:lvl>
+    <w:lvl w:ilvl="8" w:tentative="1">
+      <w:start w:val="1"/>
+      <w:numFmt w:val="decimal"/>
+      <w:lvlText w:val="%9."/>
+      <w:lvlJc w:val="left"/>
+      <w:pPr>
+        <w:tabs>
+          <w:tab w:val="num" w:pos="6480"/>
+        </w:tabs>
+        <w:ind w:left="6480" w:hanging="360"/>
+      </w:pPr>
+    </w:lvl>
+  </w:abstractNum>
+  <w:abstractNum w:abstractNumId="7" w15:restartNumberingAfterBreak="0">
+    <w:nsid w:val="4F00759A"/>
+    <w:multiLevelType w:val="multilevel"/>
+    <w:tmpl w:val="D9123F06"/>
+    <w:lvl w:ilvl="0">
+      <w:start w:val="1"/>
+      <w:numFmt w:val="decimal"/>
+      <w:lvlText w:val="%1."/>
+      <w:lvlJc w:val="left"/>
+      <w:pPr>
+        <w:tabs>
+          <w:tab w:val="num" w:pos="720"/>
+        </w:tabs>
+        <w:ind w:left="720" w:hanging="360"/>
+      </w:pPr>
+    </w:lvl>
+    <w:lvl w:ilvl="1">
+      <w:start w:val="1"/>
+      <w:numFmt w:val="bullet"/>
+      <w:lvlText w:val="o"/>
+      <w:lvlJc w:val="left"/>
+      <w:pPr>
+        <w:tabs>
+          <w:tab w:val="num" w:pos="1440"/>
+        </w:tabs>
+        <w:ind w:left="1440" w:hanging="360"/>
+      </w:pPr>
+      <w:rPr>
+        <w:rFonts w:ascii="Courier New" w:hAnsi="Courier New" w:hint="default"/>
+        <w:sz w:val="20"/>
+      </w:rPr>
+    </w:lvl>
+    <w:lvl w:ilvl="2" w:tentative="1">
+      <w:start w:val="1"/>
+      <w:numFmt w:val="decimal"/>
+      <w:lvlText w:val="%3."/>
+      <w:lvlJc w:val="left"/>
+      <w:pPr>
+        <w:tabs>
+          <w:tab w:val="num" w:pos="2160"/>
+        </w:tabs>
+        <w:ind w:left="2160" w:hanging="360"/>
+      </w:pPr>
+    </w:lvl>
+    <w:lvl w:ilvl="3" w:tentative="1">
+      <w:start w:val="1"/>
+      <w:numFmt w:val="decimal"/>
+      <w:lvlText w:val="%4."/>
+      <w:lvlJc w:val="left"/>
+      <w:pPr>
+        <w:tabs>
+          <w:tab w:val="num" w:pos="2880"/>
+        </w:tabs>
+        <w:ind w:left="2880" w:hanging="360"/>
+      </w:pPr>
+    </w:lvl>
+    <w:lvl w:ilvl="4" w:tentative="1">
+      <w:start w:val="1"/>
+      <w:numFmt w:val="decimal"/>
+      <w:lvlText w:val="%5."/>
+      <w:lvlJc w:val="left"/>
+      <w:pPr>
+        <w:tabs>
+          <w:tab w:val="num" w:pos="3600"/>
+        </w:tabs>
+        <w:ind w:left="3600" w:hanging="360"/>
+      </w:pPr>
+    </w:lvl>
+    <w:lvl w:ilvl="5" w:tentative="1">
+      <w:start w:val="1"/>
+      <w:numFmt w:val="decimal"/>
+      <w:lvlText w:val="%6."/>
+      <w:lvlJc w:val="left"/>
+      <w:pPr>
+        <w:tabs>
+          <w:tab w:val="num" w:pos="4320"/>
+        </w:tabs>
+        <w:ind w:left="4320" w:hanging="360"/>
+      </w:pPr>
+    </w:lvl>
+    <w:lvl w:ilvl="6" w:tentative="1">
+      <w:start w:val="1"/>
+      <w:numFmt w:val="decimal"/>
+      <w:lvlText w:val="%7."/>
+      <w:lvlJc w:val="left"/>
+      <w:pPr>
+        <w:tabs>
+          <w:tab w:val="num" w:pos="5040"/>
+        </w:tabs>
+        <w:ind w:left="5040" w:hanging="360"/>
+      </w:pPr>
+    </w:lvl>
+    <w:lvl w:ilvl="7" w:tentative="1">
+      <w:start w:val="1"/>
+      <w:numFmt w:val="decimal"/>
+      <w:lvlText w:val="%8."/>
+      <w:lvlJc w:val="left"/>
+      <w:pPr>
+        <w:tabs>
+          <w:tab w:val="num" w:pos="5760"/>
+        </w:tabs>
+        <w:ind w:left="5760" w:hanging="360"/>
+      </w:pPr>
+    </w:lvl>
+    <w:lvl w:ilvl="8" w:tentative="1">
+      <w:start w:val="1"/>
+      <w:numFmt w:val="decimal"/>
+      <w:lvlText w:val="%9."/>
+      <w:lvlJc w:val="left"/>
+      <w:pPr>
+        <w:tabs>
+          <w:tab w:val="num" w:pos="6480"/>
+        </w:tabs>
+        <w:ind w:left="6480" w:hanging="360"/>
+      </w:pPr>
+    </w:lvl>
+  </w:abstractNum>
+  <w:abstractNum w:abstractNumId="8" w15:restartNumberingAfterBreak="0">
+    <w:nsid w:val="50A938F8"/>
+    <w:multiLevelType w:val="multilevel"/>
+    <w:tmpl w:val="94D06612"/>
+    <w:lvl w:ilvl="0">
+      <w:start w:val="1"/>
+      <w:numFmt w:val="bullet"/>
+      <w:lvlText w:val=""/>
+      <w:lvlJc w:val="left"/>
+      <w:pPr>
+        <w:tabs>
+          <w:tab w:val="num" w:pos="720"/>
+        </w:tabs>
+        <w:ind w:left="720" w:hanging="360"/>
+      </w:pPr>
+      <w:rPr>
+        <w:rFonts w:ascii="Symbol" w:hAnsi="Symbol" w:hint="default"/>
+        <w:sz w:val="20"/>
+      </w:rPr>
+    </w:lvl>
+    <w:lvl w:ilvl="1" w:tentative="1">
+      <w:start w:val="1"/>
+      <w:numFmt w:val="bullet"/>
+      <w:lvlText w:val="o"/>
+      <w:lvlJc w:val="left"/>
+      <w:pPr>
+        <w:tabs>
+          <w:tab w:val="num" w:pos="1440"/>
+        </w:tabs>
+        <w:ind w:left="1440" w:hanging="360"/>
+      </w:pPr>
+      <w:rPr>
+        <w:rFonts w:ascii="Courier New" w:hAnsi="Courier New" w:hint="default"/>
+        <w:sz w:val="20"/>
+      </w:rPr>
+    </w:lvl>
+    <w:lvl w:ilvl="2" w:tentative="1">
+      <w:start w:val="1"/>
+      <w:numFmt w:val="bullet"/>
+      <w:lvlText w:val=""/>
+      <w:lvlJc w:val="left"/>
+      <w:pPr>
+        <w:tabs>
+          <w:tab w:val="num" w:pos="2160"/>
+        </w:tabs>
+        <w:ind w:left="2160" w:hanging="360"/>
+      </w:pPr>
+      <w:rPr>
+        <w:rFonts w:ascii="Wingdings" w:hAnsi="Wingdings" w:hint="default"/>
+        <w:sz w:val="20"/>
+      </w:rPr>
+    </w:lvl>
+    <w:lvl w:ilvl="3" w:tentative="1">
+      <w:start w:val="1"/>
+      <w:numFmt w:val="bullet"/>
+      <w:lvlText w:val=""/>
+      <w:lvlJc w:val="left"/>
+      <w:pPr>
+        <w:tabs>
+          <w:tab w:val="num" w:pos="2880"/>
+        </w:tabs>
+        <w:ind w:left="2880" w:hanging="360"/>
+      </w:pPr>
+      <w:rPr>
+        <w:rFonts w:ascii="Wingdings" w:hAnsi="Wingdings" w:hint="default"/>
+        <w:sz w:val="20"/>
+      </w:rPr>
+    </w:lvl>
+    <w:lvl w:ilvl="4" w:tentative="1">
+      <w:start w:val="1"/>
+      <w:numFmt w:val="bullet"/>
+      <w:lvlText w:val=""/>
+      <w:lvlJc w:val="left"/>
+      <w:pPr>
+        <w:tabs>
+          <w:tab w:val="num" w:pos="3600"/>
+        </w:tabs>
+        <w:ind w:left="3600" w:hanging="360"/>
+      </w:pPr>
+      <w:rPr>
+        <w:rFonts w:ascii="Wingdings" w:hAnsi="Wingdings" w:hint="default"/>
+        <w:sz w:val="20"/>
+      </w:rPr>
+    </w:lvl>
+    <w:lvl w:ilvl="5" w:tentative="1">
+      <w:start w:val="1"/>
+      <w:numFmt w:val="bullet"/>
+      <w:lvlText w:val=""/>
+      <w:lvlJc w:val="left"/>
+      <w:pPr>
+        <w:tabs>
+          <w:tab w:val="num" w:pos="4320"/>
+        </w:tabs>
+        <w:ind w:left="4320" w:hanging="360"/>
+      </w:pPr>
+      <w:rPr>
+        <w:rFonts w:ascii="Wingdings" w:hAnsi="Wingdings" w:hint="default"/>
+        <w:sz w:val="20"/>
+      </w:rPr>
+    </w:lvl>
+    <w:lvl w:ilvl="6" w:tentative="1">
+      <w:start w:val="1"/>
+      <w:numFmt w:val="bullet"/>
+      <w:lvlText w:val=""/>
+      <w:lvlJc w:val="left"/>
+      <w:pPr>
+        <w:tabs>
+          <w:tab w:val="num" w:pos="5040"/>
+        </w:tabs>
+        <w:ind w:left="5040" w:hanging="360"/>
+      </w:pPr>
+      <w:rPr>
+        <w:rFonts w:ascii="Wingdings" w:hAnsi="Wingdings" w:hint="default"/>
+        <w:sz w:val="20"/>
+      </w:rPr>
+    </w:lvl>
+    <w:lvl w:ilvl="7" w:tentative="1">
+      <w:start w:val="1"/>
+      <w:numFmt w:val="bullet"/>
+      <w:lvlText w:val=""/>
+      <w:lvlJc w:val="left"/>
+      <w:pPr>
+        <w:tabs>
+          <w:tab w:val="num" w:pos="5760"/>
+        </w:tabs>
+        <w:ind w:left="5760" w:hanging="360"/>
+      </w:pPr>
+      <w:rPr>
+        <w:rFonts w:ascii="Wingdings" w:hAnsi="Wingdings" w:hint="default"/>
+        <w:sz w:val="20"/>
+      </w:rPr>
+    </w:lvl>
+    <w:lvl w:ilvl="8" w:tentative="1">
+      <w:start w:val="1"/>
+      <w:numFmt w:val="bullet"/>
+      <w:lvlText w:val=""/>
+      <w:lvlJc w:val="left"/>
+      <w:pPr>
+        <w:tabs>
+          <w:tab w:val="num" w:pos="6480"/>
+        </w:tabs>
+        <w:ind w:left="6480" w:hanging="360"/>
+      </w:pPr>
+      <w:rPr>
+        <w:rFonts w:ascii="Wingdings" w:hAnsi="Wingdings" w:hint="default"/>
+        <w:sz w:val="20"/>
+      </w:rPr>
+    </w:lvl>
+  </w:abstractNum>
+  <w:abstractNum w:abstractNumId="9" w15:restartNumberingAfterBreak="0">
+    <w:nsid w:val="68263D99"/>
+    <w:multiLevelType w:val="multilevel"/>
+    <w:tmpl w:val="AE1CDB7C"/>
+    <w:lvl w:ilvl="0">
+      <w:start w:val="1"/>
+      <w:numFmt w:val="decimal"/>
+      <w:lvlText w:val="%1."/>
+      <w:lvlJc w:val="left"/>
+      <w:pPr>
+        <w:tabs>
+          <w:tab w:val="num" w:pos="720"/>
+        </w:tabs>
+        <w:ind w:left="720" w:hanging="360"/>
+      </w:pPr>
+    </w:lvl>
+    <w:lvl w:ilvl="1" w:tentative="1">
+      <w:start w:val="1"/>
+      <w:numFmt w:val="decimal"/>
+      <w:lvlText w:val="%2."/>
+      <w:lvlJc w:val="left"/>
+      <w:pPr>
+        <w:tabs>
+          <w:tab w:val="num" w:pos="1440"/>
+        </w:tabs>
+        <w:ind w:left="1440" w:hanging="360"/>
+      </w:pPr>
+    </w:lvl>
+    <w:lvl w:ilvl="2" w:tentative="1">
+      <w:start w:val="1"/>
+      <w:numFmt w:val="decimal"/>
+      <w:lvlText w:val="%3."/>
+      <w:lvlJc w:val="left"/>
+      <w:pPr>
+        <w:tabs>
+          <w:tab w:val="num" w:pos="2160"/>
+        </w:tabs>
+        <w:ind w:left="2160" w:hanging="360"/>
+      </w:pPr>
+    </w:lvl>
+    <w:lvl w:ilvl="3" w:tentative="1">
+      <w:start w:val="1"/>
+      <w:numFmt w:val="decimal"/>
+      <w:lvlText w:val="%4."/>
+      <w:lvlJc w:val="left"/>
+      <w:pPr>
+        <w:tabs>
+          <w:tab w:val="num" w:pos="2880"/>
+        </w:tabs>
+        <w:ind w:left="2880" w:hanging="360"/>
+      </w:pPr>
+    </w:lvl>
+    <w:lvl w:ilvl="4" w:tentative="1">
+      <w:start w:val="1"/>
+      <w:numFmt w:val="decimal"/>
+      <w:lvlText w:val="%5."/>
+      <w:lvlJc w:val="left"/>
+      <w:pPr>
+        <w:tabs>
+          <w:tab w:val="num" w:pos="3600"/>
+        </w:tabs>
+        <w:ind w:left="3600" w:hanging="360"/>
+      </w:pPr>
+    </w:lvl>
+    <w:lvl w:ilvl="5" w:tentative="1">
+      <w:start w:val="1"/>
+      <w:numFmt w:val="decimal"/>
+      <w:lvlText w:val="%6."/>
+      <w:lvlJc w:val="left"/>
+      <w:pPr>
+        <w:tabs>
+          <w:tab w:val="num" w:pos="4320"/>
+        </w:tabs>
+        <w:ind w:left="4320" w:hanging="360"/>
+      </w:pPr>
+    </w:lvl>
+    <w:lvl w:ilvl="6" w:tentative="1">
+      <w:start w:val="1"/>
+      <w:numFmt w:val="decimal"/>
+      <w:lvlText w:val="%7."/>
+      <w:lvlJc w:val="left"/>
+      <w:pPr>
+        <w:tabs>
+          <w:tab w:val="num" w:pos="5040"/>
+        </w:tabs>
+        <w:ind w:left="5040" w:hanging="360"/>
+      </w:pPr>
+    </w:lvl>
+    <w:lvl w:ilvl="7" w:tentative="1">
+      <w:start w:val="1"/>
+      <w:numFmt w:val="decimal"/>
+      <w:lvlText w:val="%8."/>
+      <w:lvlJc w:val="left"/>
+      <w:pPr>
+        <w:tabs>
+          <w:tab w:val="num" w:pos="5760"/>
+        </w:tabs>
+        <w:ind w:left="5760" w:hanging="360"/>
+      </w:pPr>
+    </w:lvl>
+    <w:lvl w:ilvl="8" w:tentative="1">
+      <w:start w:val="1"/>
+      <w:numFmt w:val="decimal"/>
+      <w:lvlText w:val="%9."/>
+      <w:lvlJc w:val="left"/>
+      <w:pPr>
+        <w:tabs>
+          <w:tab w:val="num" w:pos="6480"/>
+        </w:tabs>
+        <w:ind w:left="6480" w:hanging="360"/>
+      </w:pPr>
+    </w:lvl>
+  </w:abstractNum>
+  <w:abstractNum w:abstractNumId="10" w15:restartNumberingAfterBreak="0">
+    <w:nsid w:val="6D4547B3"/>
+    <w:multiLevelType w:val="multilevel"/>
+    <w:tmpl w:val="AB30C930"/>
+    <w:lvl w:ilvl="0">
+      <w:start w:val="1"/>
+      <w:numFmt w:val="bullet"/>
+      <w:lvlText w:val=""/>
+      <w:lvlJc w:val="left"/>
+      <w:pPr>
+        <w:tabs>
+          <w:tab w:val="num" w:pos="720"/>
+        </w:tabs>
+        <w:ind w:left="720" w:hanging="360"/>
+      </w:pPr>
+      <w:rPr>
+        <w:rFonts w:ascii="Symbol" w:hAnsi="Symbol" w:hint="default"/>
+        <w:sz w:val="20"/>
+      </w:rPr>
+    </w:lvl>
+    <w:lvl w:ilvl="1" w:tentative="1">
+      <w:start w:val="1"/>
+      <w:numFmt w:val="bullet"/>
+      <w:lvlText w:val="o"/>
+      <w:lvlJc w:val="left"/>
+      <w:pPr>
+        <w:tabs>
+          <w:tab w:val="num" w:pos="1440"/>
+        </w:tabs>
+        <w:ind w:left="1440" w:hanging="360"/>
+      </w:pPr>
+      <w:rPr>
+        <w:rFonts w:ascii="Courier New" w:hAnsi="Courier New" w:hint="default"/>
+        <w:sz w:val="20"/>
+      </w:rPr>
+    </w:lvl>
+    <w:lvl w:ilvl="2" w:tentative="1">
+      <w:start w:val="1"/>
+      <w:numFmt w:val="bullet"/>
+      <w:lvlText w:val=""/>
+      <w:lvlJc w:val="left"/>
+      <w:pPr>
+        <w:tabs>
+          <w:tab w:val="num" w:pos="2160"/>
+        </w:tabs>
+        <w:ind w:left="2160" w:hanging="360"/>
+      </w:pPr>
+      <w:rPr>
+        <w:rFonts w:ascii="Wingdings" w:hAnsi="Wingdings" w:hint="default"/>
+        <w:sz w:val="20"/>
+      </w:rPr>
+    </w:lvl>
+    <w:lvl w:ilvl="3" w:tentative="1">
+      <w:start w:val="1"/>
+      <w:numFmt w:val="bullet"/>
+      <w:lvlText w:val=""/>
+      <w:lvlJc w:val="left"/>
+      <w:pPr>
+        <w:tabs>
+          <w:tab w:val="num" w:pos="2880"/>
+        </w:tabs>
+        <w:ind w:left="2880" w:hanging="360"/>
+      </w:pPr>
+      <w:rPr>
+        <w:rFonts w:ascii="Wingdings" w:hAnsi="Wingdings" w:hint="default"/>
+        <w:sz w:val="20"/>
+      </w:rPr>
+    </w:lvl>
+    <w:lvl w:ilvl="4" w:tentative="1">
+      <w:start w:val="1"/>
+      <w:numFmt w:val="bullet"/>
+      <w:lvlText w:val=""/>
+      <w:lvlJc w:val="left"/>
+      <w:pPr>
+        <w:tabs>
+          <w:tab w:val="num" w:pos="3600"/>
+        </w:tabs>
+        <w:ind w:left="3600" w:hanging="360"/>
+      </w:pPr>
+      <w:rPr>
+        <w:rFonts w:ascii="Wingdings" w:hAnsi="Wingdings" w:hint="default"/>
+        <w:sz w:val="20"/>
+      </w:rPr>
+    </w:lvl>
+    <w:lvl w:ilvl="5" w:tentative="1">
+      <w:start w:val="1"/>
+      <w:numFmt w:val="bullet"/>
+      <w:lvlText w:val=""/>
+      <w:lvlJc w:val="left"/>
+      <w:pPr>
+        <w:tabs>
+          <w:tab w:val="num" w:pos="4320"/>
+        </w:tabs>
+        <w:ind w:left="4320" w:hanging="360"/>
+      </w:pPr>
+      <w:rPr>
+        <w:rFonts w:ascii="Wingdings" w:hAnsi="Wingdings" w:hint="default"/>
+        <w:sz w:val="20"/>
+      </w:rPr>
+    </w:lvl>
+    <w:lvl w:ilvl="6" w:tentative="1">
+      <w:start w:val="1"/>
+      <w:numFmt w:val="bullet"/>
+      <w:lvlText w:val=""/>
+      <w:lvlJc w:val="left"/>
+      <w:pPr>
+        <w:tabs>
+          <w:tab w:val="num" w:pos="5040"/>
+        </w:tabs>
+        <w:ind w:left="5040" w:hanging="360"/>
+      </w:pPr>
+      <w:rPr>
+        <w:rFonts w:ascii="Wingdings" w:hAnsi="Wingdings" w:hint="default"/>
+        <w:sz w:val="20"/>
+      </w:rPr>
+    </w:lvl>
+    <w:lvl w:ilvl="7" w:tentative="1">
+      <w:start w:val="1"/>
+      <w:numFmt w:val="bullet"/>
+      <w:lvlText w:val=""/>
+      <w:lvlJc w:val="left"/>
+      <w:pPr>
+        <w:tabs>
+          <w:tab w:val="num" w:pos="5760"/>
+        </w:tabs>
+        <w:ind w:left="5760" w:hanging="360"/>
+      </w:pPr>
+      <w:rPr>
+        <w:rFonts w:ascii="Wingdings" w:hAnsi="Wingdings" w:hint="default"/>
+        <w:sz w:val="20"/>
+      </w:rPr>
+    </w:lvl>
+    <w:lvl w:ilvl="8" w:tentative="1">
+      <w:start w:val="1"/>
+      <w:numFmt w:val="bullet"/>
+      <w:lvlText w:val=""/>
+      <w:lvlJc w:val="left"/>
+      <w:pPr>
+        <w:tabs>
+          <w:tab w:val="num" w:pos="6480"/>
+        </w:tabs>
+        <w:ind w:left="6480" w:hanging="360"/>
+      </w:pPr>
+      <w:rPr>
+        <w:rFonts w:ascii="Wingdings" w:hAnsi="Wingdings" w:hint="default"/>
+        <w:sz w:val="20"/>
+      </w:rPr>
+    </w:lvl>
+  </w:abstractNum>
+  <w:abstractNum w:abstractNumId="11" w15:restartNumberingAfterBreak="0">
+    <w:nsid w:val="72236E2E"/>
+    <w:multiLevelType w:val="multilevel"/>
+    <w:tmpl w:val="5C6E7B5A"/>
+    <w:lvl w:ilvl="0">
+      <w:start w:val="1"/>
+      <w:numFmt w:val="bullet"/>
+      <w:lvlText w:val=""/>
+      <w:lvlJc w:val="left"/>
+      <w:pPr>
+        <w:tabs>
+          <w:tab w:val="num" w:pos="720"/>
+        </w:tabs>
+        <w:ind w:left="720" w:hanging="360"/>
+      </w:pPr>
+      <w:rPr>
+        <w:rFonts w:ascii="Symbol" w:hAnsi="Symbol" w:hint="default"/>
+        <w:sz w:val="20"/>
+      </w:rPr>
+    </w:lvl>
+    <w:lvl w:ilvl="1" w:tentative="1">
+      <w:start w:val="1"/>
+      <w:numFmt w:val="bullet"/>
+      <w:lvlText w:val="o"/>
+      <w:lvlJc w:val="left"/>
+      <w:pPr>
+        <w:tabs>
+          <w:tab w:val="num" w:pos="1440"/>
+        </w:tabs>
+        <w:ind w:left="1440" w:hanging="360"/>
+      </w:pPr>
+      <w:rPr>
+        <w:rFonts w:ascii="Courier New" w:hAnsi="Courier New" w:hint="default"/>
+        <w:sz w:val="20"/>
+      </w:rPr>
+    </w:lvl>
+    <w:lvl w:ilvl="2" w:tentative="1">
+      <w:start w:val="1"/>
+      <w:numFmt w:val="bullet"/>
+      <w:lvlText w:val=""/>
+      <w:lvlJc w:val="left"/>
+      <w:pPr>
+        <w:tabs>
+          <w:tab w:val="num" w:pos="2160"/>
+        </w:tabs>
+        <w:ind w:left="2160" w:hanging="360"/>
+      </w:pPr>
+      <w:rPr>
+        <w:rFonts w:ascii="Wingdings" w:hAnsi="Wingdings" w:hint="default"/>
+        <w:sz w:val="20"/>
+      </w:rPr>
+    </w:lvl>
+    <w:lvl w:ilvl="3" w:tentative="1">
+      <w:start w:val="1"/>
+      <w:numFmt w:val="bullet"/>
+      <w:lvlText w:val=""/>
+      <w:lvlJc w:val="left"/>
+      <w:pPr>
+        <w:tabs>
+          <w:tab w:val="num" w:pos="2880"/>
+        </w:tabs>
+        <w:ind w:left="2880" w:hanging="360"/>
+      </w:pPr>
+      <w:rPr>
+        <w:rFonts w:ascii="Wingdings" w:hAnsi="Wingdings" w:hint="default"/>
+        <w:sz w:val="20"/>
+      </w:rPr>
+    </w:lvl>
+    <w:lvl w:ilvl="4" w:tentative="1">
+      <w:start w:val="1"/>
+      <w:numFmt w:val="bullet"/>
+      <w:lvlText w:val=""/>
+      <w:lvlJc w:val="left"/>
+      <w:pPr>
+        <w:tabs>
+          <w:tab w:val="num" w:pos="3600"/>
+        </w:tabs>
+        <w:ind w:left="3600" w:hanging="360"/>
+      </w:pPr>
+      <w:rPr>
+        <w:rFonts w:ascii="Wingdings" w:hAnsi="Wingdings" w:hint="default"/>
+        <w:sz w:val="20"/>
+      </w:rPr>
+    </w:lvl>
+    <w:lvl w:ilvl="5" w:tentative="1">
+      <w:start w:val="1"/>
+      <w:numFmt w:val="bullet"/>
+      <w:lvlText w:val=""/>
+      <w:lvlJc w:val="left"/>
+      <w:pPr>
+        <w:tabs>
+          <w:tab w:val="num" w:pos="4320"/>
+        </w:tabs>
+        <w:ind w:left="4320" w:hanging="360"/>
+      </w:pPr>
+      <w:rPr>
+        <w:rFonts w:ascii="Wingdings" w:hAnsi="Wingdings" w:hint="default"/>
+        <w:sz w:val="20"/>
+      </w:rPr>
+    </w:lvl>
+    <w:lvl w:ilvl="6" w:tentative="1">
+      <w:start w:val="1"/>
+      <w:numFmt w:val="bullet"/>
+      <w:lvlText w:val=""/>
+      <w:lvlJc w:val="left"/>
+      <w:pPr>
+        <w:tabs>
+          <w:tab w:val="num" w:pos="5040"/>
+        </w:tabs>
+        <w:ind w:left="5040" w:hanging="360"/>
+      </w:pPr>
+      <w:rPr>
+        <w:rFonts w:ascii="Wingdings" w:hAnsi="Wingdings" w:hint="default"/>
+        <w:sz w:val="20"/>
+      </w:rPr>
+    </w:lvl>
+    <w:lvl w:ilvl="7" w:tentative="1">
+      <w:start w:val="1"/>
+      <w:numFmt w:val="bullet"/>
+      <w:lvlText w:val=""/>
+      <w:lvlJc w:val="left"/>
+      <w:pPr>
+        <w:tabs>
+          <w:tab w:val="num" w:pos="5760"/>
+        </w:tabs>
+        <w:ind w:left="5760" w:hanging="360"/>
+      </w:pPr>
+      <w:rPr>
+        <w:rFonts w:ascii="Wingdings" w:hAnsi="Wingdings" w:hint="default"/>
+        <w:sz w:val="20"/>
+      </w:rPr>
+    </w:lvl>
+    <w:lvl w:ilvl="8" w:tentative="1">
+      <w:start w:val="1"/>
+      <w:numFmt w:val="bullet"/>
+      <w:lvlText w:val=""/>
+      <w:lvlJc w:val="left"/>
+      <w:pPr>
+        <w:tabs>
+          <w:tab w:val="num" w:pos="6480"/>
+        </w:tabs>
+        <w:ind w:left="6480" w:hanging="360"/>
+      </w:pPr>
+      <w:rPr>
+        <w:rFonts w:ascii="Wingdings" w:hAnsi="Wingdings" w:hint="default"/>
+        <w:sz w:val="20"/>
+      </w:rPr>
+    </w:lvl>
+  </w:abstractNum>
+  <w:abstractNum w:abstractNumId="12" w15:restartNumberingAfterBreak="0">
+    <w:nsid w:val="78896062"/>
+    <w:multiLevelType w:val="multilevel"/>
+    <w:tmpl w:val="BECAF9DC"/>
+    <w:lvl w:ilvl="0">
+      <w:start w:val="1"/>
+      <w:numFmt w:val="decimal"/>
+      <w:lvlText w:val="%1."/>
+      <w:lvlJc w:val="left"/>
+      <w:pPr>
+        <w:tabs>
+          <w:tab w:val="num" w:pos="720"/>
+        </w:tabs>
+        <w:ind w:left="720" w:hanging="360"/>
+      </w:pPr>
+    </w:lvl>
+    <w:lvl w:ilvl="1">
+      <w:start w:val="1"/>
+      <w:numFmt w:val="bullet"/>
+      <w:lvlText w:val="o"/>
+      <w:lvlJc w:val="left"/>
+      <w:pPr>
+        <w:tabs>
+          <w:tab w:val="num" w:pos="1440"/>
+        </w:tabs>
+        <w:ind w:left="1440" w:hanging="360"/>
+      </w:pPr>
+      <w:rPr>
+        <w:rFonts w:ascii="Courier New" w:hAnsi="Courier New" w:hint="default"/>
+        <w:sz w:val="20"/>
+      </w:rPr>
+    </w:lvl>
+    <w:lvl w:ilvl="2" w:tentative="1">
+      <w:start w:val="1"/>
+      <w:numFmt w:val="decimal"/>
+      <w:lvlText w:val="%3."/>
+      <w:lvlJc w:val="left"/>
+      <w:pPr>
+        <w:tabs>
+          <w:tab w:val="num" w:pos="2160"/>
+        </w:tabs>
+        <w:ind w:left="2160" w:hanging="360"/>
+      </w:pPr>
+    </w:lvl>
+    <w:lvl w:ilvl="3" w:tentative="1">
+      <w:start w:val="1"/>
+      <w:numFmt w:val="decimal"/>
+      <w:lvlText w:val="%4."/>
+      <w:lvlJc w:val="left"/>
+      <w:pPr>
+        <w:tabs>
+          <w:tab w:val="num" w:pos="2880"/>
+        </w:tabs>
+        <w:ind w:left="2880" w:hanging="360"/>
+      </w:pPr>
+    </w:lvl>
+    <w:lvl w:ilvl="4" w:tentative="1">
+      <w:start w:val="1"/>
+      <w:numFmt w:val="decimal"/>
+      <w:lvlText w:val="%5."/>
+      <w:lvlJc w:val="left"/>
+      <w:pPr>
+        <w:tabs>
+          <w:tab w:val="num" w:pos="3600"/>
+        </w:tabs>
+        <w:ind w:left="3600" w:hanging="360"/>
+      </w:pPr>
+    </w:lvl>
+    <w:lvl w:ilvl="5" w:tentative="1">
+      <w:start w:val="1"/>
+      <w:numFmt w:val="decimal"/>
+      <w:lvlText w:val="%6."/>
+      <w:lvlJc w:val="left"/>
+      <w:pPr>
+        <w:tabs>
+          <w:tab w:val="num" w:pos="4320"/>
+        </w:tabs>
+        <w:ind w:left="4320" w:hanging="360"/>
+      </w:pPr>
+    </w:lvl>
+    <w:lvl w:ilvl="6" w:tentative="1">
+      <w:start w:val="1"/>
+      <w:numFmt w:val="decimal"/>
+      <w:lvlText w:val="%7."/>
+      <w:lvlJc w:val="left"/>
+      <w:pPr>
+        <w:tabs>
+          <w:tab w:val="num" w:pos="5040"/>
+        </w:tabs>
+        <w:ind w:left="5040" w:hanging="360"/>
+      </w:pPr>
+    </w:lvl>
+    <w:lvl w:ilvl="7" w:tentative="1">
+      <w:start w:val="1"/>
+      <w:numFmt w:val="decimal"/>
+      <w:lvlText w:val="%8."/>
+      <w:lvlJc w:val="left"/>
+      <w:pPr>
+        <w:tabs>
+          <w:tab w:val="num" w:pos="5760"/>
+        </w:tabs>
+        <w:ind w:left="5760" w:hanging="360"/>
+      </w:pPr>
+    </w:lvl>
+    <w:lvl w:ilvl="8" w:tentative="1">
+      <w:start w:val="1"/>
+      <w:numFmt w:val="decimal"/>
+      <w:lvlText w:val="%9."/>
+      <w:lvlJc w:val="left"/>
+      <w:pPr>
+        <w:tabs>
+          <w:tab w:val="num" w:pos="6480"/>
+        </w:tabs>
+        <w:ind w:left="6480" w:hanging="360"/>
+      </w:pPr>
+    </w:lvl>
+  </w:abstractNum>
+  <w:abstractNum w:abstractNumId="13" w15:restartNumberingAfterBreak="0">
+    <w:nsid w:val="7B2E5E1B"/>
+    <w:multiLevelType w:val="hybridMultilevel"/>
+    <w:tmpl w:val="0CAEE5A2"/>
+    <w:lvl w:ilvl="0" w:tplc="04060001">
+      <w:start w:val="1"/>
+      <w:numFmt w:val="bullet"/>
+      <w:lvlText w:val=""/>
+      <w:lvlJc w:val="left"/>
+      <w:pPr>
+        <w:ind w:left="720" w:hanging="360"/>
+      </w:pPr>
+      <w:rPr>
+        <w:rFonts w:ascii="Symbol" w:hAnsi="Symbol" w:hint="default"/>
+      </w:rPr>
+    </w:lvl>
+    <w:lvl w:ilvl="1" w:tplc="04060003" w:tentative="1">
+      <w:start w:val="1"/>
+      <w:numFmt w:val="bullet"/>
+      <w:lvlText w:val="o"/>
+      <w:lvlJc w:val="left"/>
+      <w:pPr>
+        <w:ind w:left="1440" w:hanging="360"/>
+      </w:pPr>
+      <w:rPr>
+        <w:rFonts w:ascii="Courier New" w:hAnsi="Courier New" w:cs="Courier New" w:hint="default"/>
+      </w:rPr>
+    </w:lvl>
+    <w:lvl w:ilvl="2" w:tplc="04060005" w:tentative="1">
+      <w:start w:val="1"/>
+      <w:numFmt w:val="bullet"/>
+      <w:lvlText w:val=""/>
+      <w:lvlJc w:val="left"/>
+      <w:pPr>
+        <w:ind w:left="2160" w:hanging="360"/>
+      </w:pPr>
+      <w:rPr>
+        <w:rFonts w:ascii="Wingdings" w:hAnsi="Wingdings" w:hint="default"/>
+      </w:rPr>
+    </w:lvl>
+    <w:lvl w:ilvl="3" w:tplc="04060001" w:tentative="1">
+      <w:start w:val="1"/>
+      <w:numFmt w:val="bullet"/>
+      <w:lvlText w:val=""/>
+      <w:lvlJc w:val="left"/>
+      <w:pPr>
+        <w:ind w:left="2880" w:hanging="360"/>
+      </w:pPr>
+      <w:rPr>
+        <w:rFonts w:ascii="Symbol" w:hAnsi="Symbol" w:hint="default"/>
+      </w:rPr>
+    </w:lvl>
+    <w:lvl w:ilvl="4" w:tplc="04060003" w:tentative="1">
+      <w:start w:val="1"/>
+      <w:numFmt w:val="bullet"/>
+      <w:lvlText w:val="o"/>
+      <w:lvlJc w:val="left"/>
+      <w:pPr>
+        <w:ind w:left="3600" w:hanging="360"/>
+      </w:pPr>
+      <w:rPr>
+        <w:rFonts w:ascii="Courier New" w:hAnsi="Courier New" w:cs="Courier New" w:hint="default"/>
+      </w:rPr>
+    </w:lvl>
+    <w:lvl w:ilvl="5" w:tplc="04060005" w:tentative="1">
+      <w:start w:val="1"/>
+      <w:numFmt w:val="bullet"/>
+      <w:lvlText w:val=""/>
+      <w:lvlJc w:val="left"/>
+      <w:pPr>
+        <w:ind w:left="4320" w:hanging="360"/>
+      </w:pPr>
+      <w:rPr>
+        <w:rFonts w:ascii="Wingdings" w:hAnsi="Wingdings" w:hint="default"/>
+      </w:rPr>
+    </w:lvl>
+    <w:lvl w:ilvl="6" w:tplc="04060001" w:tentative="1">
+      <w:start w:val="1"/>
+      <w:numFmt w:val="bullet"/>
+      <w:lvlText w:val=""/>
+      <w:lvlJc w:val="left"/>
+      <w:pPr>
+        <w:ind w:left="5040" w:hanging="360"/>
+      </w:pPr>
+      <w:rPr>
+        <w:rFonts w:ascii="Symbol" w:hAnsi="Symbol" w:hint="default"/>
+      </w:rPr>
+    </w:lvl>
+    <w:lvl w:ilvl="7" w:tplc="04060003" w:tentative="1">
+      <w:start w:val="1"/>
+      <w:numFmt w:val="bullet"/>
+      <w:lvlText w:val="o"/>
+      <w:lvlJc w:val="left"/>
+      <w:pPr>
+        <w:ind w:left="5760" w:hanging="360"/>
+      </w:pPr>
+      <w:rPr>
+        <w:rFonts w:ascii="Courier New" w:hAnsi="Courier New" w:cs="Courier New" w:hint="default"/>
+      </w:rPr>
+    </w:lvl>
+    <w:lvl w:ilvl="8" w:tplc="04060005" w:tentative="1">
+      <w:start w:val="1"/>
+      <w:numFmt w:val="bullet"/>
+      <w:lvlText w:val=""/>
+      <w:lvlJc w:val="left"/>
+      <w:pPr>
+        <w:ind w:left="6480" w:hanging="360"/>
+      </w:pPr>
+      <w:rPr>
+        <w:rFonts w:ascii="Wingdings" w:hAnsi="Wingdings" w:hint="default"/>
+      </w:rPr>
+    </w:lvl>
+  </w:abstractNum>
+  <w:num w:numId="1" w16cid:durableId="1501238486">
+    <w:abstractNumId w:val="3"/>
+  </w:num>
+  <w:num w:numId="2" w16cid:durableId="195775691">
+    <w:abstractNumId w:val="12"/>
+  </w:num>
+  <w:num w:numId="3" w16cid:durableId="85419259">
+    <w:abstractNumId w:val="6"/>
+  </w:num>
+  <w:num w:numId="4" w16cid:durableId="107480222">
+    <w:abstractNumId w:val="5"/>
+  </w:num>
+  <w:num w:numId="5" w16cid:durableId="762072720">
+    <w:abstractNumId w:val="8"/>
+  </w:num>
+  <w:num w:numId="6" w16cid:durableId="1931112280">
+    <w:abstractNumId w:val="9"/>
+  </w:num>
+  <w:num w:numId="7" w16cid:durableId="220796798">
+    <w:abstractNumId w:val="7"/>
+  </w:num>
+  <w:num w:numId="8" w16cid:durableId="533034694">
+    <w:abstractNumId w:val="0"/>
+  </w:num>
+  <w:num w:numId="9" w16cid:durableId="1456019225">
+    <w:abstractNumId w:val="10"/>
+  </w:num>
+  <w:num w:numId="10" w16cid:durableId="1780491332">
+    <w:abstractNumId w:val="4"/>
+  </w:num>
+  <w:num w:numId="11" w16cid:durableId="612053888">
+    <w:abstractNumId w:val="1"/>
+  </w:num>
+  <w:num w:numId="12" w16cid:durableId="1419013949">
+    <w:abstractNumId w:val="11"/>
+  </w:num>
+  <w:num w:numId="13" w16cid:durableId="263541034">
+    <w:abstractNumId w:val="13"/>
+  </w:num>
+  <w:num w:numId="14" w16cid:durableId="18970158">
+    <w:abstractNumId w:val="2"/>
+  </w:num>
+</w:numbering>
 </file>
 
 <file path=word/styles.xml><?xml version="1.0" encoding="utf-8"?>
@@ -1206,6 +3418,30 @@
       <w:spacing w:val="5"/>
     </w:rPr>
   </w:style>
+  <w:style w:type="character" w:styleId="Strk">
+    <w:name w:val="Strong"/>
+    <w:basedOn w:val="Standardskrifttypeiafsnit"/>
+    <w:uiPriority w:val="22"/>
+    <w:qFormat/>
+    <w:rsid w:val="007C7124"/>
+    <w:rPr>
+      <w:b/>
+      <w:bCs/>
+    </w:rPr>
+  </w:style>
+  <w:style w:type="character" w:styleId="HTML-kode">
+    <w:name w:val="HTML Code"/>
+    <w:basedOn w:val="Standardskrifttypeiafsnit"/>
+    <w:uiPriority w:val="99"/>
+    <w:semiHidden/>
+    <w:unhideWhenUsed/>
+    <w:rsid w:val="007C7124"/>
+    <w:rPr>
+      <w:rFonts w:ascii="Courier New" w:eastAsia="Times New Roman" w:hAnsi="Courier New" w:cs="Courier New"/>
+      <w:sz w:val="20"/>
+      <w:szCs w:val="20"/>
+    </w:rPr>
+  </w:style>
 </w:styles>
 </file>
 

</xml_diff>